<commit_message>
trabalho pratico - funcionalidades adicionadas
</commit_message>
<xml_diff>
--- a/RelatorioMissaoPrática-APPMOVEISFLUTTER-LUIZCARLOSMARINHOJUNIOR.docx
+++ b/RelatorioMissaoPrática-APPMOVEISFLUTTER-LUIZCARLOSMARINHOJUNIOR.docx
@@ -4,91 +4,74 @@
   <w:body>
     <w:p>
       <w:pPr>
-        <w:pStyle w:val="1098"/>
+        <w:pStyle w:val="1100"/>
         <w:pBdr/>
         <w:spacing w:line="144" w:lineRule="auto"/>
         <w:ind/>
         <w:rPr>
-          <w:lang w:val="pt-BR"/>
+          <w:rFonts w:ascii="Times New Roman" w:hAnsi="Times New Roman" w:cs="Times New Roman"/>
         </w:rPr>
       </w:pPr>
       <w:r>
         <w:rPr>
+          <w:rFonts w:ascii="Times New Roman" w:hAnsi="Times New Roman" w:eastAsia="Times New Roman" w:cs="Times New Roman"/>
           <w:lang w:val="pt-BR"/>
         </w:rPr>
         <w:t xml:space="preserve">Trabalho Prático | Desenvolvimento de</w:t>
       </w:r>
       <w:r>
         <w:rPr>
+          <w:rFonts w:ascii="Times New Roman" w:hAnsi="Times New Roman" w:eastAsia="Times New Roman" w:cs="Times New Roman"/>
           <w:lang w:val="pt-BR"/>
         </w:rPr>
       </w:r>
       <w:r>
         <w:rPr>
+          <w:rFonts w:ascii="Times New Roman" w:hAnsi="Times New Roman" w:eastAsia="Times New Roman" w:cs="Times New Roman"/>
           <w:lang w:val="pt-BR"/>
         </w:rPr>
       </w:r>
     </w:p>
     <w:p>
       <w:pPr>
-        <w:pStyle w:val="1098"/>
+        <w:pStyle w:val="1100"/>
         <w:pBdr/>
         <w:spacing w:line="144" w:lineRule="auto"/>
         <w:ind/>
         <w:rPr>
-          <w:lang w:val="pt-BR"/>
+          <w:rFonts w:ascii="Times New Roman" w:hAnsi="Times New Roman" w:cs="Times New Roman"/>
         </w:rPr>
       </w:pPr>
       <w:r>
         <w:rPr>
+          <w:rFonts w:ascii="Times New Roman" w:hAnsi="Times New Roman" w:eastAsia="Times New Roman" w:cs="Times New Roman"/>
           <w:lang w:val="pt-BR"/>
         </w:rPr>
         <w:t xml:space="preserve">Aplicativos Móveis com Flutter</w:t>
       </w:r>
       <w:r>
         <w:rPr>
+          <w:rFonts w:ascii="Times New Roman" w:hAnsi="Times New Roman" w:eastAsia="Times New Roman" w:cs="Times New Roman"/>
           <w:lang w:val="pt-BR"/>
         </w:rPr>
       </w:r>
       <w:r>
         <w:rPr>
-          <w:lang w:val="pt-BR"/>
-        </w:rPr>
-      </w:r>
-      <w:r>
-        <w:rPr>
-          <w:highlight w:val="none"/>
-          <w:lang w:val="pt-BR"/>
-        </w:rPr>
-      </w:r>
-      <w:r>
-        <w:rPr>
-          <w:highlight w:val="none"/>
-          <w:lang w:val="pt-BR"/>
-        </w:rPr>
-      </w:r>
-      <w:r>
-        <w:rPr>
-          <w:highlight w:val="none"/>
-          <w:lang w:val="pt-BR"/>
-        </w:rPr>
-      </w:r>
-      <w:r>
-        <w:rPr>
+          <w:rFonts w:ascii="Times New Roman" w:hAnsi="Times New Roman" w:eastAsia="Times New Roman" w:cs="Times New Roman"/>
           <w:lang w:val="pt-BR"/>
         </w:rPr>
       </w:r>
     </w:p>
     <w:p>
       <w:pPr>
-        <w:pStyle w:val="1090"/>
+        <w:pStyle w:val="1092"/>
         <w:pBdr/>
         <w:spacing/>
         <w:ind/>
         <w:jc w:val="center"/>
         <w:rPr>
+          <w:rFonts w:ascii="Times New Roman" w:hAnsi="Times New Roman" w:cs="Times New Roman"/>
           <w:highlight w:val="none"/>
-          <w:lang w:val="pt-BR"/>
         </w:rPr>
         <w:sectPr>
           <w:headerReference w:type="default" r:id="rId9"/>
@@ -106,12 +89,14 @@
       </w:pPr>
       <w:r>
         <w:rPr>
+          <w:rFonts w:ascii="Times New Roman" w:hAnsi="Times New Roman" w:eastAsia="Times New Roman" w:cs="Times New Roman"/>
           <w:lang w:val="pt-BR"/>
         </w:rPr>
         <w:t xml:space="preserve">Aluno:</w:t>
       </w:r>
       <w:r>
         <w:rPr>
+          <w:rFonts w:ascii="Times New Roman" w:hAnsi="Times New Roman" w:eastAsia="Times New Roman" w:cs="Times New Roman"/>
           <w:b w:val="0"/>
           <w:bCs w:val="0"/>
           <w:lang w:val="pt-BR"/>
@@ -120,18 +105,21 @@
       </w:r>
       <w:r>
         <w:rPr>
+          <w:rFonts w:ascii="Times New Roman" w:hAnsi="Times New Roman" w:eastAsia="Times New Roman" w:cs="Times New Roman"/>
           <w:lang w:val="pt-BR"/>
         </w:rPr>
         <w:br/>
       </w:r>
       <w:r>
         <w:rPr>
+          <w:rFonts w:ascii="Times New Roman" w:hAnsi="Times New Roman" w:eastAsia="Times New Roman" w:cs="Times New Roman"/>
           <w:lang w:val="pt-BR"/>
         </w:rPr>
         <w:t xml:space="preserve">Matrícula: </w:t>
       </w:r>
       <w:r>
         <w:rPr>
+          <w:rFonts w:ascii="Times New Roman" w:hAnsi="Times New Roman" w:eastAsia="Times New Roman" w:cs="Times New Roman"/>
           <w:b w:val="0"/>
           <w:bCs w:val="0"/>
           <w:lang w:val="pt-BR"/>
@@ -140,31 +128,40 @@
       </w:r>
       <w:r>
         <w:rPr>
+          <w:rFonts w:ascii="Times New Roman" w:hAnsi="Times New Roman" w:eastAsia="Times New Roman" w:cs="Times New Roman"/>
           <w:lang w:val="pt-BR"/>
         </w:rPr>
         <w:br/>
       </w:r>
-      <w:r/>
       <w:r>
         <w:rPr>
+          <w:rFonts w:ascii="Times New Roman" w:hAnsi="Times New Roman" w:eastAsia="Times New Roman" w:cs="Times New Roman"/>
+          <w:lang w:val="pt-BR"/>
+        </w:rPr>
+      </w:r>
+      <w:r>
+        <w:rPr>
+          <w:rFonts w:ascii="Times New Roman" w:hAnsi="Times New Roman" w:eastAsia="Times New Roman" w:cs="Times New Roman"/>
+          <w:highlight w:val="none"/>
           <w:lang w:val="pt-BR"/>
         </w:rPr>
       </w:r>
     </w:p>
     <w:p>
       <w:pPr>
-        <w:pStyle w:val="1094"/>
+        <w:pStyle w:val="1096"/>
         <w:pBdr/>
         <w:spacing/>
         <w:ind w:left="0"/>
         <w:rPr>
+          <w:rFonts w:ascii="Times New Roman" w:hAnsi="Times New Roman" w:cs="Times New Roman"/>
           <w:b/>
           <w:i w:val="0"/>
-          <w:lang w:val="pt-BR"/>
         </w:rPr>
       </w:pPr>
       <w:r>
         <w:rPr>
+          <w:rFonts w:ascii="Times New Roman" w:hAnsi="Times New Roman" w:eastAsia="Times New Roman" w:cs="Times New Roman"/>
           <w:b/>
           <w:i w:val="0"/>
           <w:lang w:val="pt-BR" w:bidi="pt-BR"/>
@@ -172,13 +169,15 @@
       </w:r>
       <w:r>
         <w:rPr>
+          <w:rFonts w:ascii="Times New Roman" w:hAnsi="Times New Roman" w:eastAsia="Times New Roman" w:cs="Times New Roman"/>
           <w:b/>
           <w:i w:val="0"/>
-          <w:lang w:val="pt-BR"/>
+          <w:lang w:val="pt-BR" w:bidi="pt-BR"/>
         </w:rPr>
       </w:r>
       <w:r>
         <w:rPr>
+          <w:rFonts w:ascii="Times New Roman" w:hAnsi="Times New Roman" w:eastAsia="Times New Roman" w:cs="Times New Roman"/>
           <w:b/>
           <w:i w:val="0"/>
           <w:lang w:val="pt-BR"/>
@@ -187,25 +186,27 @@
     </w:p>
     <w:p>
       <w:pPr>
-        <w:pStyle w:val="1094"/>
+        <w:pStyle w:val="1096"/>
         <w:pBdr/>
         <w:spacing w:after="0" w:before="0"/>
         <w:ind w:left="0"/>
         <w:rPr>
+          <w:rFonts w:ascii="Times New Roman" w:hAnsi="Times New Roman" w:cs="Times New Roman"/>
           <w:b/>
           <w:i w:val="0"/>
-          <w:lang w:val="pt-BR"/>
         </w:rPr>
       </w:pPr>
       <w:r>
         <w:rPr>
+          <w:rFonts w:ascii="Times New Roman" w:hAnsi="Times New Roman" w:eastAsia="Times New Roman" w:cs="Times New Roman"/>
           <w:b/>
           <w:i w:val="0"/>
-          <w:lang w:val="pt-BR"/>
+          <w:lang w:val="pt-BR" w:bidi="pt-BR"/>
         </w:rPr>
       </w:r>
       <w:r>
         <w:rPr>
+          <w:rFonts w:ascii="Times New Roman" w:hAnsi="Times New Roman" w:eastAsia="Times New Roman" w:cs="Times New Roman"/>
           <w:b/>
           <w:i w:val="0"/>
           <w:lang w:val="pt-BR"/>
@@ -214,13 +215,15 @@
       </w:r>
       <w:r>
         <w:rPr>
+          <w:rFonts w:ascii="Times New Roman" w:hAnsi="Times New Roman" w:eastAsia="Times New Roman" w:cs="Times New Roman"/>
           <w:b/>
           <w:i w:val="0"/>
-          <w:lang w:val="pt-BR"/>
+          <w:lang w:val="pt-BR" w:bidi="pt-BR"/>
         </w:rPr>
       </w:r>
       <w:r>
         <w:rPr>
+          <w:rFonts w:ascii="Times New Roman" w:hAnsi="Times New Roman" w:eastAsia="Times New Roman" w:cs="Times New Roman"/>
           <w:b/>
           <w:i w:val="0"/>
           <w:lang w:val="pt-BR"/>
@@ -229,18 +232,19 @@
     </w:p>
     <w:p>
       <w:pPr>
-        <w:pStyle w:val="1094"/>
+        <w:pStyle w:val="1096"/>
         <w:pBdr/>
         <w:spacing w:after="0" w:before="0"/>
         <w:ind w:left="0"/>
         <w:rPr>
+          <w:rFonts w:ascii="Times New Roman" w:hAnsi="Times New Roman" w:cs="Times New Roman"/>
           <w:b/>
           <w:i w:val="0"/>
-          <w:lang w:val="pt-BR"/>
         </w:rPr>
       </w:pPr>
       <w:r>
         <w:rPr>
+          <w:rFonts w:ascii="Times New Roman" w:hAnsi="Times New Roman" w:eastAsia="Times New Roman" w:cs="Times New Roman"/>
           <w:b/>
           <w:i w:val="0"/>
           <w:lang w:val="pt-BR"/>
@@ -249,6 +253,7 @@
       </w:r>
       <w:r>
         <w:rPr>
+          <w:rFonts w:ascii="Times New Roman" w:hAnsi="Times New Roman" w:eastAsia="Times New Roman" w:cs="Times New Roman"/>
           <w:b/>
           <w:i w:val="0"/>
           <w:lang w:val="pt-BR"/>
@@ -257,6 +262,15 @@
       </w:r>
       <w:r>
         <w:rPr>
+          <w:rFonts w:ascii="Times New Roman" w:hAnsi="Times New Roman" w:eastAsia="Times New Roman" w:cs="Times New Roman"/>
+          <w:b/>
+          <w:i w:val="0"/>
+          <w:lang w:val="pt-BR" w:bidi="pt-BR"/>
+        </w:rPr>
+      </w:r>
+      <w:r>
+        <w:rPr>
+          <w:rFonts w:ascii="Times New Roman" w:hAnsi="Times New Roman" w:eastAsia="Times New Roman" w:cs="Times New Roman"/>
           <w:b/>
           <w:i w:val="0"/>
           <w:lang w:val="pt-BR"/>
@@ -265,18 +279,19 @@
     </w:p>
     <w:p>
       <w:pPr>
-        <w:pStyle w:val="1094"/>
+        <w:pStyle w:val="1096"/>
         <w:pBdr/>
         <w:spacing w:after="0" w:before="0"/>
         <w:ind w:left="0"/>
         <w:rPr>
+          <w:rFonts w:ascii="Times New Roman" w:hAnsi="Times New Roman" w:cs="Times New Roman"/>
           <w:b/>
           <w:i w:val="0"/>
-          <w:lang w:val="pt-BR"/>
         </w:rPr>
       </w:pPr>
       <w:r>
         <w:rPr>
+          <w:rFonts w:ascii="Times New Roman" w:hAnsi="Times New Roman" w:eastAsia="Times New Roman" w:cs="Times New Roman"/>
           <w:b/>
           <w:i w:val="0"/>
           <w:lang w:val="pt-BR" w:bidi="pt-BR"/>
@@ -284,13 +299,15 @@
       </w:r>
       <w:r>
         <w:rPr>
+          <w:rFonts w:ascii="Times New Roman" w:hAnsi="Times New Roman" w:eastAsia="Times New Roman" w:cs="Times New Roman"/>
           <w:b/>
           <w:i w:val="0"/>
-          <w:lang w:val="pt-BR"/>
+          <w:lang w:val="pt-BR" w:bidi="pt-BR"/>
         </w:rPr>
       </w:r>
       <w:r>
         <w:rPr>
+          <w:rFonts w:ascii="Times New Roman" w:hAnsi="Times New Roman" w:eastAsia="Times New Roman" w:cs="Times New Roman"/>
           <w:b/>
           <w:i w:val="0"/>
           <w:lang w:val="pt-BR"/>
@@ -299,222 +316,533 @@
     </w:p>
     <w:p>
       <w:pPr>
-        <w:pStyle w:val="1081"/>
+        <w:pStyle w:val="1083"/>
         <w:pBdr/>
         <w:spacing w:line="360" w:lineRule="auto"/>
         <w:ind/>
         <w:rPr>
-          <w:lang w:val="pt-BR"/>
+          <w:rFonts w:ascii="Times New Roman" w:hAnsi="Times New Roman" w:cs="Times New Roman"/>
         </w:rPr>
       </w:pPr>
       <w:r>
         <w:rPr>
+          <w:rFonts w:ascii="Times New Roman" w:hAnsi="Times New Roman" w:eastAsia="Times New Roman" w:cs="Times New Roman"/>
           <w:lang w:val="pt-BR"/>
         </w:rPr>
         <w:t xml:space="preserve">Objetivo da Prática</w:t>
       </w:r>
       <w:r>
         <w:rPr>
+          <w:rFonts w:ascii="Times New Roman" w:hAnsi="Times New Roman" w:eastAsia="Times New Roman" w:cs="Times New Roman"/>
           <w:lang w:val="pt-BR"/>
         </w:rPr>
       </w:r>
       <w:r>
         <w:rPr>
+          <w:rFonts w:ascii="Times New Roman" w:hAnsi="Times New Roman" w:eastAsia="Times New Roman" w:cs="Times New Roman"/>
           <w:lang w:val="pt-BR"/>
         </w:rPr>
       </w:r>
     </w:p>
     <w:p>
       <w:pPr>
-        <w:pStyle w:val="1080"/>
-        <w:pBdr/>
-        <w:spacing w:line="360" w:lineRule="auto"/>
-        <w:ind/>
+        <w:pBdr>
+          <w:top w:val="none" w:color="000000" w:sz="4" w:space="0"/>
+          <w:left w:val="none" w:color="000000" w:sz="4" w:space="0"/>
+          <w:bottom w:val="none" w:color="000000" w:sz="4" w:space="0"/>
+          <w:right w:val="none" w:color="000000" w:sz="4" w:space="0"/>
+        </w:pBdr>
+        <w:spacing/>
+        <w:ind w:right="0" w:firstLine="0" w:left="0"/>
         <w:rPr>
-          <w:lang w:val="pt-BR"/>
+          <w:rFonts w:ascii="Times New Roman" w:hAnsi="Times New Roman" w:cs="Times New Roman"/>
         </w:rPr>
       </w:pPr>
       <w:r>
         <w:rPr>
+          <w:rFonts w:ascii="Times New Roman" w:hAnsi="Times New Roman" w:eastAsia="Times New Roman" w:cs="Times New Roman"/>
           <w:lang w:val="pt-BR"/>
         </w:rPr>
         <w:tab/>
       </w:r>
       <w:r>
         <w:rPr>
-          <w:highlight w:val="yellow"/>
+          <w:rFonts w:ascii="Times New Roman" w:hAnsi="Times New Roman" w:eastAsia="Times New Roman" w:cs="Times New Roman"/>
+          <w:color w:val="000000"/>
+          <w:sz w:val="24"/>
           <w:lang w:val="pt-BR"/>
         </w:rPr>
-        <w:t xml:space="preserve">Descreva</w:t>
+        <w:t xml:space="preserve">Este é o relatório técnico consolidado da atividade prática de desenvolvimento do aplicativo para a Agência de Viagens utilizando o framework Flutter.</w:t>
       </w:r>
       <w:r>
         <w:rPr>
-          <w:highlight w:val="yellow"/>
+          <w:rFonts w:ascii="Times New Roman" w:hAnsi="Times New Roman" w:eastAsia="Times New Roman" w:cs="Times New Roman"/>
           <w:lang w:val="pt-BR"/>
         </w:rPr>
-        <w:t xml:space="preserve"> nessa seção qual o objetivo da sua prática. </w:t>
+      </w:r>
+    </w:p>
+    <w:p>
+      <w:pPr>
+        <w:pStyle w:val="1022"/>
+        <w:pBdr>
+          <w:top w:val="none" w:color="000000" w:sz="4" w:space="0"/>
+          <w:left w:val="none" w:color="000000" w:sz="4" w:space="0"/>
+          <w:bottom w:val="none" w:color="000000" w:sz="4" w:space="0"/>
+          <w:right w:val="none" w:color="000000" w:sz="4" w:space="0"/>
+        </w:pBdr>
+        <w:spacing/>
+        <w:ind w:right="0" w:firstLine="0" w:left="0"/>
+        <w:rPr>
+          <w:rFonts w:ascii="Times New Roman" w:hAnsi="Times New Roman" w:cs="Times New Roman"/>
+        </w:rPr>
+      </w:pPr>
+      <w:r>
+        <w:rPr>
+          <w:rFonts w:ascii="Times New Roman" w:hAnsi="Times New Roman" w:eastAsia="Times New Roman" w:cs="Times New Roman"/>
+          <w:b/>
+          <w:color w:val="000000"/>
+          <w:sz w:val="36"/>
+          <w:lang w:val="pt-BR"/>
+        </w:rPr>
+        <w:t xml:space="preserve">Relatório de Desenvolvimento: Aplicativo Agência de Viagens</w:t>
       </w:r>
       <w:r>
         <w:rPr>
-          <w:highlight w:val="yellow"/>
+          <w:rFonts w:ascii="Times New Roman" w:hAnsi="Times New Roman" w:eastAsia="Times New Roman" w:cs="Times New Roman"/>
           <w:lang w:val="pt-BR"/>
         </w:rPr>
-        <w:t xml:space="preserve">Todos os Relatórios de Práticas deverão ser confeccionados em arquivo no formato PDF, com a </w:t>
+      </w:r>
+    </w:p>
+    <w:p>
+      <w:pPr>
+        <w:pStyle w:val="1023"/>
+        <w:pBdr>
+          <w:top w:val="none" w:color="000000" w:sz="4" w:space="0"/>
+          <w:left w:val="none" w:color="000000" w:sz="4" w:space="0"/>
+          <w:bottom w:val="none" w:color="000000" w:sz="4" w:space="0"/>
+          <w:right w:val="none" w:color="000000" w:sz="4" w:space="0"/>
+        </w:pBdr>
+        <w:spacing/>
+        <w:ind w:right="0" w:firstLine="0" w:left="0"/>
+        <w:rPr>
+          <w:rFonts w:ascii="Times New Roman" w:hAnsi="Times New Roman" w:cs="Times New Roman"/>
+        </w:rPr>
+      </w:pPr>
+      <w:r>
+        <w:rPr>
+          <w:rFonts w:ascii="Times New Roman" w:hAnsi="Times New Roman" w:eastAsia="Times New Roman" w:cs="Times New Roman"/>
+          <w:b/>
+          <w:color w:val="000000"/>
+          <w:sz w:val="28"/>
+          <w:lang w:val="pt-BR"/>
+        </w:rPr>
+        <w:t xml:space="preserve">1. Seção de Objetivo da Prática</w:t>
       </w:r>
       <w:r>
         <w:rPr>
-          <w:b/>
-          <w:highlight w:val="yellow"/>
+          <w:rFonts w:ascii="Times New Roman" w:hAnsi="Times New Roman" w:eastAsia="Times New Roman" w:cs="Times New Roman"/>
           <w:lang w:val="pt-BR"/>
         </w:rPr>
-        <w:t xml:space="preserve">Logo da Universidade</w:t>
+      </w:r>
+    </w:p>
+    <w:p>
+      <w:pPr>
+        <w:pBdr>
+          <w:top w:val="none" w:color="000000" w:sz="4" w:space="0"/>
+          <w:left w:val="none" w:color="000000" w:sz="4" w:space="0"/>
+          <w:bottom w:val="none" w:color="000000" w:sz="4" w:space="0"/>
+          <w:right w:val="none" w:color="000000" w:sz="4" w:space="0"/>
+        </w:pBdr>
+        <w:spacing/>
+        <w:ind w:right="0" w:firstLine="0" w:left="0"/>
+        <w:rPr>
+          <w:rFonts w:ascii="Times New Roman" w:hAnsi="Times New Roman" w:cs="Times New Roman"/>
+        </w:rPr>
+      </w:pPr>
+      <w:r>
+        <w:rPr>
+          <w:rFonts w:ascii="Times New Roman" w:hAnsi="Times New Roman" w:eastAsia="Times New Roman" w:cs="Times New Roman"/>
+          <w:color w:val="000000"/>
+          <w:sz w:val="24"/>
+          <w:lang w:val="pt-BR"/>
+        </w:rPr>
+        <w:t xml:space="preserve">O objetivo desta prática foi aplicar os fundamentos de </w:t>
       </w:r>
       <w:r>
         <w:rPr>
-          <w:highlight w:val="yellow"/>
+          <w:rFonts w:ascii="Times New Roman" w:hAnsi="Times New Roman" w:eastAsia="Times New Roman" w:cs="Times New Roman"/>
+          <w:b/>
+          <w:color w:val="000000"/>
+          <w:sz w:val="24"/>
           <w:lang w:val="pt-BR"/>
         </w:rPr>
-        <w:t xml:space="preserve">, </w:t>
+        <w:t xml:space="preserve">desenvolvimento mobile multiplataforma</w:t>
       </w:r>
       <w:r>
         <w:rPr>
-          <w:b/>
-          <w:highlight w:val="yellow"/>
+          <w:rFonts w:ascii="Times New Roman" w:hAnsi="Times New Roman" w:eastAsia="Times New Roman" w:cs="Times New Roman"/>
+          <w:color w:val="000000"/>
+          <w:sz w:val="24"/>
           <w:lang w:val="pt-BR"/>
         </w:rPr>
-        <w:t xml:space="preserve">nome do Campus</w:t>
+        <w:t xml:space="preserve"> utilizando o Flutter. A atividade visou a construção de uma interface de usuário (UI) moderna, explorando a composição de layouts através de widgets, gerenciamento de estado básico para navegação e a organização de código seguindo o padrão de componentes </w:t>
       </w:r>
       <w:r>
         <w:rPr>
-          <w:highlight w:val="yellow"/>
+          <w:rFonts w:ascii="Times New Roman" w:hAnsi="Times New Roman" w:eastAsia="Times New Roman" w:cs="Times New Roman"/>
+          <w:color w:val="000000"/>
+          <w:sz w:val="24"/>
           <w:lang w:val="pt-BR"/>
         </w:rPr>
-        <w:t xml:space="preserve">, </w:t>
+        <w:t xml:space="preserve">reutilizáveis.</w:t>
       </w:r>
       <w:r>
         <w:rPr>
-          <w:b/>
-          <w:highlight w:val="yellow"/>
+          <w:rFonts w:ascii="Times New Roman" w:hAnsi="Times New Roman" w:eastAsia="Times New Roman" w:cs="Times New Roman"/>
           <w:lang w:val="pt-BR"/>
         </w:rPr>
-        <w:t xml:space="preserve">nome do Curso</w:t>
+      </w:r>
+    </w:p>
+    <w:p>
+      <w:pPr>
+        <w:pBdr>
+          <w:top w:val="none" w:color="000000" w:sz="4" w:space="0"/>
+          <w:left w:val="none" w:color="000000" w:sz="4" w:space="0"/>
+          <w:bottom w:val="none" w:color="000000" w:sz="4" w:space="0"/>
+          <w:right w:val="none" w:color="000000" w:sz="4" w:space="0"/>
+        </w:pBdr>
+        <w:spacing/>
+        <w:ind w:right="0" w:firstLine="0" w:left="0"/>
+        <w:rPr>
+          <w:rFonts w:ascii="Times New Roman" w:hAnsi="Times New Roman" w:cs="Times New Roman"/>
+        </w:rPr>
+      </w:pPr>
+      <w:r>
+        <w:rPr>
+          <w:rFonts w:ascii="Times New Roman" w:hAnsi="Times New Roman" w:eastAsia="Times New Roman" w:cs="Times New Roman"/>
+          <w:color w:val="000000"/>
+          <w:sz w:val="24"/>
+          <w:lang w:val="pt-BR"/>
+        </w:rPr>
+        <w:t xml:space="preserve">Especificamente, buscou-se:</w:t>
       </w:r>
       <w:r>
         <w:rPr>
-          <w:highlight w:val="yellow"/>
+          <w:rFonts w:ascii="Times New Roman" w:hAnsi="Times New Roman" w:eastAsia="Times New Roman" w:cs="Times New Roman"/>
           <w:lang w:val="pt-BR"/>
         </w:rPr>
-        <w:t xml:space="preserve">, </w:t>
+      </w:r>
+    </w:p>
+    <w:p>
+      <w:pPr>
+        <w:pStyle w:val="1047"/>
+        <w:numPr>
+          <w:ilvl w:val="0"/>
+          <w:numId w:val="34"/>
+        </w:numPr>
+        <w:pBdr>
+          <w:top w:val="none" w:color="000000" w:sz="4" w:space="0"/>
+          <w:left w:val="none" w:color="000000" w:sz="4" w:space="0"/>
+          <w:bottom w:val="none" w:color="000000" w:sz="4" w:space="0"/>
+          <w:right w:val="none" w:color="000000" w:sz="4" w:space="0"/>
+        </w:pBdr>
+        <w:spacing/>
+        <w:ind w:right="0"/>
+        <w:rPr>
+          <w:rFonts w:ascii="Times New Roman" w:hAnsi="Times New Roman" w:cs="Times New Roman"/>
+        </w:rPr>
+      </w:pPr>
+      <w:r>
+        <w:rPr>
+          <w:rFonts w:ascii="Times New Roman" w:hAnsi="Times New Roman" w:eastAsia="Times New Roman" w:cs="Times New Roman"/>
+          <w:color w:val="000000"/>
+          <w:sz w:val="24"/>
+          <w:lang w:val="pt-BR"/>
+        </w:rPr>
+        <w:t xml:space="preserve">Dominar a estrutura de árvores de widgets (Rows, Columns, Containers).</w:t>
       </w:r>
       <w:r>
         <w:rPr>
-          <w:b/>
-          <w:highlight w:val="yellow"/>
+          <w:rFonts w:ascii="Times New Roman" w:hAnsi="Times New Roman" w:eastAsia="Times New Roman" w:cs="Times New Roman"/>
           <w:lang w:val="pt-BR"/>
         </w:rPr>
-        <w:t xml:space="preserve">nome da Disciplina</w:t>
+      </w:r>
+    </w:p>
+    <w:p>
+      <w:pPr>
+        <w:pStyle w:val="1047"/>
+        <w:numPr>
+          <w:ilvl w:val="0"/>
+          <w:numId w:val="34"/>
+        </w:numPr>
+        <w:pBdr>
+          <w:top w:val="none" w:color="000000" w:sz="4" w:space="0"/>
+          <w:left w:val="none" w:color="000000" w:sz="4" w:space="0"/>
+          <w:bottom w:val="none" w:color="000000" w:sz="4" w:space="0"/>
+          <w:right w:val="none" w:color="000000" w:sz="4" w:space="0"/>
+        </w:pBdr>
+        <w:spacing/>
+        <w:ind w:right="0"/>
+        <w:rPr>
+          <w:rFonts w:ascii="Times New Roman" w:hAnsi="Times New Roman" w:cs="Times New Roman"/>
+        </w:rPr>
+      </w:pPr>
+      <w:r>
+        <w:rPr>
+          <w:rFonts w:ascii="Times New Roman" w:hAnsi="Times New Roman" w:eastAsia="Times New Roman" w:cs="Times New Roman"/>
+          <w:color w:val="000000"/>
+          <w:sz w:val="24"/>
+          <w:lang w:val="pt-BR"/>
+        </w:rPr>
+        <w:t xml:space="preserve">Implementar navegação via </w:t>
       </w:r>
       <w:r>
         <w:rPr>
-          <w:highlight w:val="yellow"/>
+          <w:rFonts w:ascii="Times New Roman" w:hAnsi="Times New Roman" w:eastAsia="Times New Roman" w:cs="Times New Roman"/>
+          <w:color w:val="000000"/>
+          <w:sz w:val="24"/>
+          <w:szCs w:val="24"/>
           <w:lang w:val="pt-BR"/>
         </w:rPr>
-        <w:t xml:space="preserve">, </w:t>
+        <w:t xml:space="preserve">BottomNavigationBar</w:t>
       </w:r>
       <w:r>
         <w:rPr>
-          <w:b/>
-          <w:highlight w:val="yellow"/>
+          <w:rFonts w:ascii="Times New Roman" w:hAnsi="Times New Roman" w:eastAsia="Times New Roman" w:cs="Times New Roman"/>
+          <w:color w:val="000000"/>
+          <w:sz w:val="24"/>
           <w:lang w:val="pt-BR"/>
         </w:rPr>
-        <w:t xml:space="preserve">número da Turma</w:t>
+        <w:t xml:space="preserve">.</w:t>
       </w:r>
       <w:r>
         <w:rPr>
-          <w:highlight w:val="yellow"/>
+          <w:rFonts w:ascii="Times New Roman" w:hAnsi="Times New Roman" w:eastAsia="Times New Roman" w:cs="Times New Roman"/>
           <w:lang w:val="pt-BR"/>
         </w:rPr>
-        <w:t xml:space="preserve">, </w:t>
+      </w:r>
+    </w:p>
+    <w:p>
+      <w:pPr>
+        <w:pStyle w:val="1047"/>
+        <w:numPr>
+          <w:ilvl w:val="0"/>
+          <w:numId w:val="34"/>
+        </w:numPr>
+        <w:pBdr>
+          <w:top w:val="none" w:color="000000" w:sz="4" w:space="0"/>
+          <w:left w:val="none" w:color="000000" w:sz="4" w:space="0"/>
+          <w:bottom w:val="none" w:color="000000" w:sz="4" w:space="0"/>
+          <w:right w:val="none" w:color="000000" w:sz="4" w:space="0"/>
+        </w:pBdr>
+        <w:spacing/>
+        <w:ind w:right="0"/>
+        <w:rPr>
+          <w:rFonts w:ascii="Times New Roman" w:hAnsi="Times New Roman" w:cs="Times New Roman"/>
+        </w:rPr>
+      </w:pPr>
+      <w:r>
+        <w:rPr>
+          <w:rFonts w:ascii="Times New Roman" w:hAnsi="Times New Roman" w:eastAsia="Times New Roman" w:cs="Times New Roman"/>
+          <w:color w:val="000000"/>
+          <w:sz w:val="24"/>
+          <w:lang w:val="pt-BR"/>
+        </w:rPr>
+        <w:t xml:space="preserve">Gerenciar ativos locais (imagens) via </w:t>
       </w:r>
       <w:r>
         <w:rPr>
-          <w:b/>
-          <w:highlight w:val="yellow"/>
+          <w:rFonts w:ascii="Times New Roman" w:hAnsi="Times New Roman" w:eastAsia="Times New Roman" w:cs="Times New Roman"/>
+          <w:color w:val="000000"/>
+          <w:sz w:val="24"/>
+          <w:szCs w:val="24"/>
           <w:lang w:val="pt-BR"/>
         </w:rPr>
-        <w:t xml:space="preserve">semestre letivo</w:t>
+        <w:t xml:space="preserve">pubspec.yaml</w:t>
       </w:r>
       <w:r>
         <w:rPr>
-          <w:highlight w:val="yellow"/>
+          <w:rFonts w:ascii="Times New Roman" w:hAnsi="Times New Roman" w:eastAsia="Times New Roman" w:cs="Times New Roman"/>
+          <w:color w:val="000000"/>
+          <w:sz w:val="24"/>
+          <w:szCs w:val="24"/>
           <w:lang w:val="pt-BR"/>
         </w:rPr>
-        <w:t xml:space="preserve">. Além disso, o projeto deve ser armazenado em um repositório no GIT e o respectivo endere</w:t>
+        <w:t xml:space="preserve">.</w:t>
       </w:r>
       <w:r>
         <w:rPr>
-          <w:highlight w:val="yellow"/>
+          <w:rFonts w:ascii="Times New Roman" w:hAnsi="Times New Roman" w:eastAsia="Times New Roman" w:cs="Times New Roman"/>
           <w:lang w:val="pt-BR"/>
         </w:rPr>
-        <w:t xml:space="preserve">ço deve constar na documentação e essa documentação deve estar no no GIT. O código deve estar versionado no GIT de forma organizada.</w:t>
+      </w:r>
+    </w:p>
+    <w:p>
+      <w:pPr>
+        <w:pStyle w:val="1047"/>
+        <w:numPr>
+          <w:ilvl w:val="0"/>
+          <w:numId w:val="34"/>
+        </w:numPr>
+        <w:pBdr>
+          <w:top w:val="none" w:color="000000" w:sz="4" w:space="0"/>
+          <w:left w:val="none" w:color="000000" w:sz="4" w:space="0"/>
+          <w:bottom w:val="none" w:color="000000" w:sz="4" w:space="0"/>
+          <w:right w:val="none" w:color="000000" w:sz="4" w:space="0"/>
+        </w:pBdr>
+        <w:spacing/>
+        <w:ind w:right="0"/>
+        <w:rPr>
+          <w:rFonts w:ascii="Times New Roman" w:hAnsi="Times New Roman" w:cs="Times New Roman"/>
+        </w:rPr>
+      </w:pPr>
+      <w:r>
+        <w:rPr>
+          <w:rFonts w:ascii="Times New Roman" w:hAnsi="Times New Roman" w:eastAsia="Times New Roman" w:cs="Times New Roman"/>
+          <w:color w:val="000000"/>
+          <w:sz w:val="24"/>
+          <w:lang w:val="pt-BR"/>
+        </w:rPr>
+        <w:t xml:space="preserve">Projetar uma interface responsiva que suporte rolagem em diferentes tamanhos de tela.</w:t>
       </w:r>
       <w:r>
         <w:rPr>
+          <w:rFonts w:ascii="Times New Roman" w:hAnsi="Times New Roman" w:eastAsia="Times New Roman" w:cs="Times New Roman"/>
+          <w:lang w:val="pt-BR"/>
+        </w:rPr>
+      </w:r>
+    </w:p>
+    <w:p>
+      <w:pPr>
+        <w:pStyle w:val="1082"/>
+        <w:pBdr/>
+        <w:spacing w:line="360" w:lineRule="auto"/>
+        <w:ind/>
+        <w:rPr>
+          <w:rFonts w:ascii="Times New Roman" w:hAnsi="Times New Roman" w:cs="Times New Roman"/>
+        </w:rPr>
+      </w:pPr>
+      <w:r>
+        <w:rPr>
+          <w:rFonts w:ascii="Times New Roman" w:hAnsi="Times New Roman" w:eastAsia="Times New Roman" w:cs="Times New Roman"/>
           <w:lang w:val="pt-BR"/>
         </w:rPr>
       </w:r>
       <w:r>
         <w:rPr>
+          <w:rFonts w:ascii="Times New Roman" w:hAnsi="Times New Roman" w:eastAsia="Times New Roman" w:cs="Times New Roman"/>
+          <w:lang w:val="pt-BR"/>
+        </w:rPr>
+      </w:r>
+      <w:r>
+        <w:rPr>
+          <w:rFonts w:ascii="Times New Roman" w:hAnsi="Times New Roman" w:eastAsia="Times New Roman" w:cs="Times New Roman"/>
           <w:lang w:val="pt-BR"/>
         </w:rPr>
       </w:r>
     </w:p>
     <w:p>
       <w:pPr>
-        <w:pStyle w:val="1080"/>
+        <w:pStyle w:val="1082"/>
         <w:pBdr/>
         <w:spacing w:line="360" w:lineRule="auto"/>
         <w:ind/>
         <w:rPr>
+          <w:rFonts w:ascii="Times New Roman" w:hAnsi="Times New Roman" w:cs="Times New Roman"/>
+        </w:rPr>
+      </w:pPr>
+      <w:r>
+        <w:rPr>
+          <w:rFonts w:ascii="Times New Roman" w:hAnsi="Times New Roman" w:eastAsia="Times New Roman" w:cs="Times New Roman"/>
+          <w:lang w:val="pt-BR" w:bidi="pt-BR"/>
+        </w:rPr>
+      </w:r>
+      <w:r>
+        <w:rPr>
+          <w:rFonts w:ascii="Times New Roman" w:hAnsi="Times New Roman" w:eastAsia="Times New Roman" w:cs="Times New Roman"/>
           <w:lang w:val="pt-BR"/>
         </w:rPr>
-      </w:pPr>
+      </w:r>
       <w:r>
         <w:rPr>
+          <w:rFonts w:ascii="Times New Roman" w:hAnsi="Times New Roman" w:eastAsia="Times New Roman" w:cs="Times New Roman"/>
+          <w:lang w:val="pt-BR"/>
+        </w:rPr>
+      </w:r>
+    </w:p>
+    <w:p>
+      <w:pPr>
+        <w:pStyle w:val="1083"/>
+        <w:pBdr/>
+        <w:spacing w:line="360" w:lineRule="auto"/>
+        <w:ind/>
+        <w:rPr>
+          <w:rFonts w:ascii="Times New Roman" w:hAnsi="Times New Roman" w:cs="Times New Roman"/>
+        </w:rPr>
+      </w:pPr>
+      <w:r>
+        <w:rPr>
+          <w:rFonts w:ascii="Times New Roman" w:hAnsi="Times New Roman" w:eastAsia="Times New Roman" w:cs="Times New Roman"/>
+          <w:lang w:val="pt-BR" w:bidi="pt-BR"/>
+        </w:rPr>
+      </w:r>
+      <w:r>
+        <w:rPr>
+          <w:rFonts w:ascii="Times New Roman" w:hAnsi="Times New Roman" w:eastAsia="Times New Roman" w:cs="Times New Roman"/>
+          <w:lang w:val="pt-BR"/>
+        </w:rPr>
+      </w:r>
+      <w:r>
+        <w:rPr>
+          <w:rFonts w:ascii="Times New Roman" w:hAnsi="Times New Roman" w:eastAsia="Times New Roman" w:cs="Times New Roman"/>
+          <w:lang w:val="pt-BR"/>
+        </w:rPr>
+      </w:r>
+    </w:p>
+    <w:p>
+      <w:pPr>
+        <w:pStyle w:val="1082"/>
+        <w:pBdr/>
+        <w:spacing w:line="360" w:lineRule="auto"/>
+        <w:ind/>
+        <w:rPr>
+          <w:rFonts w:ascii="Times New Roman" w:hAnsi="Times New Roman" w:cs="Times New Roman"/>
+        </w:rPr>
+      </w:pPr>
+      <w:r>
+        <w:rPr>
+          <w:rFonts w:ascii="Times New Roman" w:hAnsi="Times New Roman" w:eastAsia="Times New Roman" w:cs="Times New Roman"/>
           <w:lang w:val="pt-BR"/>
         </w:rPr>
         <w:tab/>
       </w:r>
       <w:r>
         <w:rPr>
+          <w:rFonts w:ascii="Times New Roman" w:hAnsi="Times New Roman" w:eastAsia="Times New Roman" w:cs="Times New Roman"/>
           <w:highlight w:val="yellow"/>
           <w:lang w:val="pt-BR"/>
         </w:rPr>
-        <w:t xml:space="preserve">Lembre-se que a</w:t>
+        <w:t xml:space="preserve">Elabore uma análise crítica da sua </w:t>
       </w:r>
       <w:r>
         <w:rPr>
+          <w:rFonts w:ascii="Times New Roman" w:hAnsi="Times New Roman" w:eastAsia="Times New Roman" w:cs="Times New Roman"/>
           <w:highlight w:val="yellow"/>
           <w:lang w:val="pt-BR"/>
         </w:rPr>
-        <w:t xml:space="preserve"> organização contará pontos</w:t>
+        <w:t xml:space="preserve">Missão Prática</w:t>
       </w:r>
       <w:r>
         <w:rPr>
+          <w:rFonts w:ascii="Times New Roman" w:hAnsi="Times New Roman" w:eastAsia="Times New Roman" w:cs="Times New Roman"/>
           <w:highlight w:val="yellow"/>
           <w:lang w:val="pt-BR"/>
         </w:rPr>
-        <w:t xml:space="preserve">. </w:t>
+        <w:t xml:space="preserve">. Explique os passos que o fizeram chegar ao objetivo da implementação da Agência de Viagens com o uso do Flutter</w:t>
       </w:r>
       <w:r>
         <w:rPr>
-          <w:highlight w:val="yellow"/>
-          <w:lang w:val="pt-BR"/>
-        </w:rPr>
-        <w:t xml:space="preserve">Relatórios mal escritos, bagunçados e com uso de IA generative levarão como consequencia o desconto na pontuação final</w:t>
-      </w:r>
-      <w:r>
-        <w:rPr>
+          <w:rFonts w:ascii="Times New Roman" w:hAnsi="Times New Roman" w:eastAsia="Times New Roman" w:cs="Times New Roman"/>
           <w:highlight w:val="yellow"/>
           <w:lang w:val="pt-BR"/>
         </w:rPr>
@@ -522,170 +850,14 @@
       </w:r>
       <w:r>
         <w:rPr>
-          <w:lang w:val="pt-BR"/>
-        </w:rPr>
-      </w:r>
-      <w:r>
-        <w:rPr>
-          <w:lang w:val="pt-BR"/>
-        </w:rPr>
-      </w:r>
-    </w:p>
-    <w:p>
-      <w:pPr>
-        <w:pStyle w:val="1080"/>
-        <w:pBdr/>
-        <w:spacing w:line="360" w:lineRule="auto"/>
-        <w:ind/>
-        <w:rPr>
-          <w:lang w:val="pt-BR"/>
-        </w:rPr>
-      </w:pPr>
-      <w:r>
-        <w:rPr>
-          <w:lang w:val="pt-BR"/>
-        </w:rPr>
-        <w:tab/>
-      </w:r>
-      <w:r>
-        <w:rPr>
-          <w:highlight w:val="yellow"/>
-          <w:lang w:val="pt-BR"/>
-        </w:rPr>
-        <w:t xml:space="preserve">Esse template é um modelo a ser seguido. O aluno pode optar por seguir outro modelo, </w:t>
-      </w:r>
-      <w:r>
-        <w:rPr>
-          <w:b/>
-          <w:bCs/>
-          <w:highlight w:val="yellow"/>
-          <w:u w:val="single"/>
-          <w:lang w:val="pt-BR"/>
-        </w:rPr>
-        <w:t xml:space="preserve">desde que atenda a todas as etapas disponíveis na Missão Prática</w:t>
-      </w:r>
-      <w:r>
-        <w:rPr>
-          <w:highlight w:val="yellow"/>
-          <w:lang w:val="pt-BR"/>
-        </w:rPr>
-        <w:t xml:space="preserve">. O documento final deve estar em pdf.</w:t>
-      </w:r>
-      <w:r>
-        <w:rPr>
-          <w:lang w:val="pt-BR"/>
-        </w:rPr>
-      </w:r>
-      <w:r>
-        <w:rPr>
-          <w:lang w:val="pt-BR"/>
-        </w:rPr>
-      </w:r>
-    </w:p>
-    <w:p>
-      <w:pPr>
-        <w:pStyle w:val="1080"/>
-        <w:pBdr/>
-        <w:spacing w:line="360" w:lineRule="auto"/>
-        <w:ind/>
-        <w:rPr>
-          <w:lang w:val="pt-BR"/>
-        </w:rPr>
-      </w:pPr>
-      <w:r>
-        <w:rPr>
-          <w:lang w:val="pt-BR" w:bidi="pt-BR"/>
-        </w:rPr>
-      </w:r>
-      <w:r>
-        <w:rPr>
-          <w:lang w:val="pt-BR"/>
-        </w:rPr>
-      </w:r>
-      <w:r>
-        <w:rPr>
-          <w:lang w:val="pt-BR"/>
-        </w:rPr>
-      </w:r>
-    </w:p>
-    <w:p>
-      <w:pPr>
-        <w:pStyle w:val="1081"/>
-        <w:pBdr/>
-        <w:spacing w:line="360" w:lineRule="auto"/>
-        <w:ind/>
-        <w:rPr>
-          <w:lang w:val="pt-BR"/>
-        </w:rPr>
-      </w:pPr>
-      <w:r>
-        <w:rPr>
-          <w:lang w:val="pt-BR" w:bidi="pt-BR"/>
-        </w:rPr>
-      </w:r>
-      <w:r>
-        <w:rPr>
-          <w:lang w:val="pt-BR"/>
-        </w:rPr>
-      </w:r>
-      <w:r>
-        <w:rPr>
-          <w:lang w:val="pt-BR"/>
-        </w:rPr>
-      </w:r>
-    </w:p>
-    <w:p>
-      <w:pPr>
-        <w:pStyle w:val="1080"/>
-        <w:pBdr/>
-        <w:spacing w:line="360" w:lineRule="auto"/>
-        <w:ind/>
-        <w:rPr>
-          <w:lang w:val="pt-BR"/>
-        </w:rPr>
-      </w:pPr>
-      <w:r>
-        <w:rPr>
-          <w:lang w:val="pt-BR"/>
-        </w:rPr>
-        <w:tab/>
-      </w:r>
-      <w:r>
-        <w:rPr>
-          <w:highlight w:val="yellow"/>
-          <w:lang w:val="pt-BR"/>
-        </w:rPr>
-        <w:t xml:space="preserve">Elabore uma análise crítica da sua </w:t>
-      </w:r>
-      <w:r>
-        <w:rPr>
-          <w:highlight w:val="yellow"/>
-          <w:lang w:val="pt-BR"/>
-        </w:rPr>
-        <w:t xml:space="preserve">Missão Prática</w:t>
-      </w:r>
-      <w:r>
-        <w:rPr>
-          <w:highlight w:val="yellow"/>
-          <w:lang w:val="pt-BR"/>
-        </w:rPr>
-        <w:t xml:space="preserve">. Explique os passos que o fizeram chegar ao objetivo da implementação da Agência de Viagens com o uso do Flutter</w:t>
-      </w:r>
-      <w:r>
-        <w:rPr>
-          <w:highlight w:val="yellow"/>
-          <w:lang w:val="pt-BR"/>
-        </w:rPr>
-        <w:t xml:space="preserve">.</w:t>
-      </w:r>
-      <w:r>
-        <w:rPr>
+          <w:rFonts w:ascii="Times New Roman" w:hAnsi="Times New Roman" w:eastAsia="Times New Roman" w:cs="Times New Roman"/>
           <w:lang w:val="pt-BR"/>
         </w:rPr>
         <w:t xml:space="preserve"> </w:t>
       </w:r>
       <w:r>
         <w:rPr>
+          <w:rFonts w:ascii="Times New Roman" w:hAnsi="Times New Roman" w:eastAsia="Times New Roman" w:cs="Times New Roman"/>
           <w:highlight w:val="yellow"/>
           <w:lang w:val="pt-BR"/>
         </w:rPr>
@@ -693,6 +865,7 @@
       </w:r>
       <w:r>
         <w:rPr>
+          <w:rFonts w:ascii="Times New Roman" w:hAnsi="Times New Roman" w:eastAsia="Times New Roman" w:cs="Times New Roman"/>
           <w:highlight w:val="yellow"/>
           <w:lang w:val="pt-BR"/>
         </w:rPr>
@@ -700,11 +873,13 @@
       </w:r>
       <w:r>
         <w:rPr>
+          <w:rFonts w:ascii="Times New Roman" w:hAnsi="Times New Roman" w:eastAsia="Times New Roman" w:cs="Times New Roman"/>
           <w:lang w:val="pt-BR"/>
         </w:rPr>
       </w:r>
       <w:r>
         <w:rPr>
+          <w:rFonts w:ascii="Times New Roman" w:hAnsi="Times New Roman" w:eastAsia="Times New Roman" w:cs="Times New Roman"/>
           <w:lang w:val="pt-BR"/>
         </w:rPr>
       </w:r>
@@ -763,7 +938,7 @@
 <w:ftr xmlns:wpc="http://schemas.microsoft.com/office/word/2010/wordprocessingCanvas" xmlns:mc="http://schemas.openxmlformats.org/markup-compatibility/2006" xmlns:o="urn:schemas-microsoft-com:office:office" xmlns:r="http://schemas.openxmlformats.org/officeDocument/2006/relationships" xmlns:m="http://schemas.openxmlformats.org/officeDocument/2006/math" xmlns:v="urn:schemas-microsoft-com:vml" xmlns:wp14="http://schemas.microsoft.com/office/word/2010/wordprocessingDrawing" xmlns:wp="http://schemas.openxmlformats.org/drawingml/2006/wordprocessingDrawing" xmlns:w10="urn:schemas-microsoft-com:office:word" xmlns:w="http://schemas.openxmlformats.org/wordprocessingml/2006/main" xmlns:w14="http://schemas.microsoft.com/office/word/2010/wordml" xmlns:w15="http://schemas.microsoft.com/office/word/2012/wordml" xmlns:wpg="http://schemas.microsoft.com/office/word/2010/wordprocessingGroup" xmlns:wpi="http://schemas.microsoft.com/office/word/2010/wordprocessingInk" xmlns:wne="http://schemas.microsoft.com/office/word/2006/wordml" xmlns:a="http://schemas.openxmlformats.org/drawingml/2006/main" xmlns:wps="http://schemas.microsoft.com/office/word/2010/wordprocessingShape" mc:Ignorable="w14 w15 wp14">
   <w:p>
     <w:pPr>
-      <w:pStyle w:val="1080"/>
+      <w:pStyle w:val="1082"/>
       <w:pBdr/>
       <w:spacing/>
       <w:ind/>
@@ -782,7 +957,7 @@
 <w:ftr xmlns:wpc="http://schemas.microsoft.com/office/word/2010/wordprocessingCanvas" xmlns:mc="http://schemas.openxmlformats.org/markup-compatibility/2006" xmlns:o="urn:schemas-microsoft-com:office:office" xmlns:r="http://schemas.openxmlformats.org/officeDocument/2006/relationships" xmlns:m="http://schemas.openxmlformats.org/officeDocument/2006/math" xmlns:v="urn:schemas-microsoft-com:vml" xmlns:wp14="http://schemas.microsoft.com/office/word/2010/wordprocessingDrawing" xmlns:wp="http://schemas.openxmlformats.org/drawingml/2006/wordprocessingDrawing" xmlns:w10="urn:schemas-microsoft-com:office:word" xmlns:w="http://schemas.openxmlformats.org/wordprocessingml/2006/main" xmlns:w14="http://schemas.microsoft.com/office/word/2010/wordml" xmlns:w15="http://schemas.microsoft.com/office/word/2012/wordml" xmlns:wpg="http://schemas.microsoft.com/office/word/2010/wordprocessingGroup" xmlns:wpi="http://schemas.microsoft.com/office/word/2010/wordprocessingInk" xmlns:wne="http://schemas.microsoft.com/office/word/2006/wordml" xmlns:a="http://schemas.openxmlformats.org/drawingml/2006/main" xmlns:wps="http://schemas.microsoft.com/office/word/2010/wordprocessingShape" mc:Ignorable="w14 w15 wp14">
   <w:p>
     <w:pPr>
-      <w:pStyle w:val="1080"/>
+      <w:pStyle w:val="1082"/>
       <w:pBdr/>
       <w:spacing/>
       <w:ind/>
@@ -800,7 +975,7 @@
 <w:ftr xmlns:wpc="http://schemas.microsoft.com/office/word/2010/wordprocessingCanvas" xmlns:mc="http://schemas.openxmlformats.org/markup-compatibility/2006" xmlns:o="urn:schemas-microsoft-com:office:office" xmlns:r="http://schemas.openxmlformats.org/officeDocument/2006/relationships" xmlns:m="http://schemas.openxmlformats.org/officeDocument/2006/math" xmlns:v="urn:schemas-microsoft-com:vml" xmlns:wp14="http://schemas.microsoft.com/office/word/2010/wordprocessingDrawing" xmlns:wp="http://schemas.openxmlformats.org/drawingml/2006/wordprocessingDrawing" xmlns:w10="urn:schemas-microsoft-com:office:word" xmlns:w="http://schemas.openxmlformats.org/wordprocessingml/2006/main" xmlns:w14="http://schemas.microsoft.com/office/word/2010/wordml" xmlns:w15="http://schemas.microsoft.com/office/word/2012/wordml" xmlns:wpg="http://schemas.microsoft.com/office/word/2010/wordprocessingGroup" xmlns:wpi="http://schemas.microsoft.com/office/word/2010/wordprocessingInk" xmlns:wne="http://schemas.microsoft.com/office/word/2006/wordml" xmlns:a="http://schemas.openxmlformats.org/drawingml/2006/main" xmlns:wps="http://schemas.microsoft.com/office/word/2010/wordprocessingShape" mc:Ignorable="w14 w15 wp14">
   <w:p>
     <w:pPr>
-      <w:pStyle w:val="1080"/>
+      <w:pStyle w:val="1082"/>
       <w:pBdr/>
       <w:spacing/>
       <w:ind/>
@@ -819,7 +994,7 @@
 <w:ftr xmlns:wpc="http://schemas.microsoft.com/office/word/2010/wordprocessingCanvas" xmlns:mc="http://schemas.openxmlformats.org/markup-compatibility/2006" xmlns:o="urn:schemas-microsoft-com:office:office" xmlns:r="http://schemas.openxmlformats.org/officeDocument/2006/relationships" xmlns:m="http://schemas.openxmlformats.org/officeDocument/2006/math" xmlns:v="urn:schemas-microsoft-com:vml" xmlns:wp14="http://schemas.microsoft.com/office/word/2010/wordprocessingDrawing" xmlns:wp="http://schemas.openxmlformats.org/drawingml/2006/wordprocessingDrawing" xmlns:w10="urn:schemas-microsoft-com:office:word" xmlns:w="http://schemas.openxmlformats.org/wordprocessingml/2006/main" xmlns:w14="http://schemas.microsoft.com/office/word/2010/wordml" xmlns:w15="http://schemas.microsoft.com/office/word/2012/wordml" xmlns:wpg="http://schemas.microsoft.com/office/word/2010/wordprocessingGroup" xmlns:wpi="http://schemas.microsoft.com/office/word/2010/wordprocessingInk" xmlns:wne="http://schemas.microsoft.com/office/word/2006/wordml" xmlns:a="http://schemas.openxmlformats.org/drawingml/2006/main" xmlns:wps="http://schemas.microsoft.com/office/word/2010/wordprocessingShape" mc:Ignorable="w14 w15 wp14">
   <w:p>
     <w:pPr>
-      <w:pStyle w:val="1080"/>
+      <w:pStyle w:val="1082"/>
       <w:pBdr/>
       <w:spacing/>
       <w:ind/>
@@ -870,7 +1045,7 @@
 <w:hdr xmlns:wpc="http://schemas.microsoft.com/office/word/2010/wordprocessingCanvas" xmlns:mc="http://schemas.openxmlformats.org/markup-compatibility/2006" xmlns:o="urn:schemas-microsoft-com:office:office" xmlns:r="http://schemas.openxmlformats.org/officeDocument/2006/relationships" xmlns:m="http://schemas.openxmlformats.org/officeDocument/2006/math" xmlns:v="urn:schemas-microsoft-com:vml" xmlns:wp14="http://schemas.microsoft.com/office/word/2010/wordprocessingDrawing" xmlns:wp="http://schemas.openxmlformats.org/drawingml/2006/wordprocessingDrawing" xmlns:w10="urn:schemas-microsoft-com:office:word" xmlns:w="http://schemas.openxmlformats.org/wordprocessingml/2006/main" xmlns:w14="http://schemas.microsoft.com/office/word/2010/wordml" xmlns:w15="http://schemas.microsoft.com/office/word/2012/wordml" xmlns:wpg="http://schemas.microsoft.com/office/word/2010/wordprocessingGroup" xmlns:wpi="http://schemas.microsoft.com/office/word/2010/wordprocessingInk" xmlns:wne="http://schemas.microsoft.com/office/word/2006/wordml" xmlns:a="http://schemas.openxmlformats.org/drawingml/2006/main" xmlns:wps="http://schemas.microsoft.com/office/word/2010/wordprocessingShape" mc:Ignorable="w14 w15 wp14">
   <w:p>
     <w:pPr>
-      <w:pStyle w:val="1080"/>
+      <w:pStyle w:val="1082"/>
       <w:framePr w:hAnchor="margin" w:vAnchor="text" w:wrap="around" w:xAlign="inside" w:y="1"/>
       <w:pBdr/>
       <w:spacing/>
@@ -882,7 +1057,7 @@
   </w:p>
   <w:p>
     <w:pPr>
-      <w:pStyle w:val="1080"/>
+      <w:pStyle w:val="1082"/>
       <w:pBdr/>
       <w:tabs>
         <w:tab w:val="right" w:leader="none" w:pos="9356"/>
@@ -967,7 +1142,7 @@
 <w:hdr xmlns:wpc="http://schemas.microsoft.com/office/word/2010/wordprocessingCanvas" xmlns:mc="http://schemas.openxmlformats.org/markup-compatibility/2006" xmlns:o="urn:schemas-microsoft-com:office:office" xmlns:r="http://schemas.openxmlformats.org/officeDocument/2006/relationships" xmlns:m="http://schemas.openxmlformats.org/officeDocument/2006/math" xmlns:v="urn:schemas-microsoft-com:vml" xmlns:wp14="http://schemas.microsoft.com/office/word/2010/wordprocessingDrawing" xmlns:wp="http://schemas.openxmlformats.org/drawingml/2006/wordprocessingDrawing" xmlns:w10="urn:schemas-microsoft-com:office:word" xmlns:w="http://schemas.openxmlformats.org/wordprocessingml/2006/main" xmlns:w14="http://schemas.microsoft.com/office/word/2010/wordml" xmlns:w15="http://schemas.microsoft.com/office/word/2012/wordml" xmlns:wpg="http://schemas.microsoft.com/office/word/2010/wordprocessingGroup" xmlns:wpi="http://schemas.microsoft.com/office/word/2010/wordprocessingInk" xmlns:wne="http://schemas.microsoft.com/office/word/2006/wordml" xmlns:a="http://schemas.openxmlformats.org/drawingml/2006/main" xmlns:wps="http://schemas.microsoft.com/office/word/2010/wordprocessingShape" mc:Ignorable="w14 w15 wp14">
   <w:p>
     <w:pPr>
-      <w:pStyle w:val="1080"/>
+      <w:pStyle w:val="1082"/>
       <w:framePr w:hAnchor="margin" w:vAnchor="text" w:wrap="around" w:xAlign="inside" w:y="1"/>
       <w:pBdr/>
       <w:spacing/>
@@ -1010,7 +1185,7 @@
   </w:p>
   <w:p>
     <w:pPr>
-      <w:pStyle w:val="1080"/>
+      <w:pStyle w:val="1082"/>
       <w:pBdr/>
       <w:spacing/>
       <w:ind/>
@@ -1043,7 +1218,7 @@
 <w:hdr xmlns:wpc="http://schemas.microsoft.com/office/word/2010/wordprocessingCanvas" xmlns:mc="http://schemas.openxmlformats.org/markup-compatibility/2006" xmlns:o="urn:schemas-microsoft-com:office:office" xmlns:r="http://schemas.openxmlformats.org/officeDocument/2006/relationships" xmlns:m="http://schemas.openxmlformats.org/officeDocument/2006/math" xmlns:v="urn:schemas-microsoft-com:vml" xmlns:wp14="http://schemas.microsoft.com/office/word/2010/wordprocessingDrawing" xmlns:wp="http://schemas.openxmlformats.org/drawingml/2006/wordprocessingDrawing" xmlns:w10="urn:schemas-microsoft-com:office:word" xmlns:w="http://schemas.openxmlformats.org/wordprocessingml/2006/main" xmlns:w14="http://schemas.microsoft.com/office/word/2010/wordml" xmlns:w15="http://schemas.microsoft.com/office/word/2012/wordml" xmlns:wpg="http://schemas.microsoft.com/office/word/2010/wordprocessingGroup" xmlns:wpi="http://schemas.microsoft.com/office/word/2010/wordprocessingInk" xmlns:wne="http://schemas.microsoft.com/office/word/2006/wordml" xmlns:a="http://schemas.openxmlformats.org/drawingml/2006/main" xmlns:wps="http://schemas.microsoft.com/office/word/2010/wordprocessingShape" mc:Ignorable="w14 w15 wp14">
   <w:p>
     <w:pPr>
-      <w:pStyle w:val="1080"/>
+      <w:pStyle w:val="1082"/>
       <w:framePr w:hAnchor="margin" w:vAnchor="text" w:wrap="around" w:xAlign="inside" w:y="1"/>
       <w:pBdr/>
       <w:spacing/>
@@ -1055,7 +1230,7 @@
   </w:p>
   <w:p>
     <w:pPr>
-      <w:pStyle w:val="1080"/>
+      <w:pStyle w:val="1082"/>
       <w:pBdr/>
       <w:tabs>
         <w:tab w:val="right" w:leader="none" w:pos="9356"/>
@@ -1074,7 +1249,7 @@
 <w:hdr xmlns:wpc="http://schemas.microsoft.com/office/word/2010/wordprocessingCanvas" xmlns:mc="http://schemas.openxmlformats.org/markup-compatibility/2006" xmlns:o="urn:schemas-microsoft-com:office:office" xmlns:r="http://schemas.openxmlformats.org/officeDocument/2006/relationships" xmlns:m="http://schemas.openxmlformats.org/officeDocument/2006/math" xmlns:v="urn:schemas-microsoft-com:vml" xmlns:wp14="http://schemas.microsoft.com/office/word/2010/wordprocessingDrawing" xmlns:wp="http://schemas.openxmlformats.org/drawingml/2006/wordprocessingDrawing" xmlns:w10="urn:schemas-microsoft-com:office:word" xmlns:w="http://schemas.openxmlformats.org/wordprocessingml/2006/main" xmlns:w14="http://schemas.microsoft.com/office/word/2010/wordml" xmlns:w15="http://schemas.microsoft.com/office/word/2012/wordml" xmlns:wpg="http://schemas.microsoft.com/office/word/2010/wordprocessingGroup" xmlns:wpi="http://schemas.microsoft.com/office/word/2010/wordprocessingInk" xmlns:wne="http://schemas.microsoft.com/office/word/2006/wordml" xmlns:a="http://schemas.openxmlformats.org/drawingml/2006/main" xmlns:wps="http://schemas.microsoft.com/office/word/2010/wordprocessingShape" mc:Ignorable="w14 w15 wp14">
   <w:p>
     <w:pPr>
-      <w:pStyle w:val="1080"/>
+      <w:pStyle w:val="1082"/>
       <w:framePr w:hAnchor="margin" w:vAnchor="text" w:wrap="around" w:xAlign="inside" w:y="1"/>
       <w:pBdr/>
       <w:spacing/>
@@ -1117,7 +1292,7 @@
   </w:p>
   <w:p>
     <w:pPr>
-      <w:pStyle w:val="1080"/>
+      <w:pStyle w:val="1082"/>
       <w:pBdr/>
       <w:spacing/>
       <w:ind/>
@@ -1145,7 +1320,7 @@
   </w:p>
   <w:p>
     <w:pPr>
-      <w:pStyle w:val="1080"/>
+      <w:pStyle w:val="1082"/>
       <w:pBdr/>
       <w:spacing/>
       <w:ind/>
@@ -5507,6 +5682,153 @@
         <w:ind w:hanging="180" w:left="6480"/>
       </w:pPr>
       <w:rPr/>
+      <w:start w:val="1"/>
+      <w:suff w:val="tab"/>
+    </w:lvl>
+  </w:abstractNum>
+  <w:abstractNum w:abstractNumId="33">
+    <w:nsid w:val="107E2782"/>
+    <w:lvl w:ilvl="0">
+      <w:isLgl w:val="false"/>
+      <w:lvlJc w:val="left"/>
+      <w:lvlText w:val="·"/>
+      <w:numFmt w:val="bullet"/>
+      <w:pPr>
+        <w:pBdr/>
+        <w:spacing/>
+        <w:ind w:hanging="360" w:left="709"/>
+      </w:pPr>
+      <w:rPr>
+        <w:rFonts w:hint="default" w:ascii="Symbol" w:hAnsi="Symbol" w:eastAsia="Symbol" w:cs="Symbol"/>
+      </w:rPr>
+      <w:start w:val="1"/>
+      <w:suff w:val="tab"/>
+    </w:lvl>
+    <w:lvl w:ilvl="1">
+      <w:isLgl w:val="false"/>
+      <w:lvlJc w:val="left"/>
+      <w:lvlText w:val="o"/>
+      <w:numFmt w:val="bullet"/>
+      <w:pPr>
+        <w:pBdr/>
+        <w:spacing/>
+        <w:ind w:hanging="360" w:left="1429"/>
+      </w:pPr>
+      <w:rPr>
+        <w:rFonts w:hint="default" w:ascii="Courier New" w:hAnsi="Courier New" w:eastAsia="Courier New" w:cs="Courier New"/>
+      </w:rPr>
+      <w:start w:val="1"/>
+      <w:suff w:val="tab"/>
+    </w:lvl>
+    <w:lvl w:ilvl="2">
+      <w:isLgl w:val="false"/>
+      <w:lvlJc w:val="left"/>
+      <w:lvlText w:val="§"/>
+      <w:numFmt w:val="bullet"/>
+      <w:pPr>
+        <w:pBdr/>
+        <w:spacing/>
+        <w:ind w:hanging="360" w:left="2149"/>
+      </w:pPr>
+      <w:rPr>
+        <w:rFonts w:hint="default" w:ascii="Wingdings" w:hAnsi="Wingdings" w:eastAsia="Wingdings" w:cs="Wingdings"/>
+      </w:rPr>
+      <w:start w:val="1"/>
+      <w:suff w:val="tab"/>
+    </w:lvl>
+    <w:lvl w:ilvl="3">
+      <w:isLgl w:val="false"/>
+      <w:lvlJc w:val="left"/>
+      <w:lvlText w:val="·"/>
+      <w:numFmt w:val="bullet"/>
+      <w:pPr>
+        <w:pBdr/>
+        <w:spacing/>
+        <w:ind w:hanging="360" w:left="2869"/>
+      </w:pPr>
+      <w:rPr>
+        <w:rFonts w:hint="default" w:ascii="Symbol" w:hAnsi="Symbol" w:eastAsia="Symbol" w:cs="Symbol"/>
+      </w:rPr>
+      <w:start w:val="1"/>
+      <w:suff w:val="tab"/>
+    </w:lvl>
+    <w:lvl w:ilvl="4">
+      <w:isLgl w:val="false"/>
+      <w:lvlJc w:val="left"/>
+      <w:lvlText w:val="o"/>
+      <w:numFmt w:val="bullet"/>
+      <w:pPr>
+        <w:pBdr/>
+        <w:spacing/>
+        <w:ind w:hanging="360" w:left="3589"/>
+      </w:pPr>
+      <w:rPr>
+        <w:rFonts w:hint="default" w:ascii="Courier New" w:hAnsi="Courier New" w:eastAsia="Courier New" w:cs="Courier New"/>
+      </w:rPr>
+      <w:start w:val="1"/>
+      <w:suff w:val="tab"/>
+    </w:lvl>
+    <w:lvl w:ilvl="5">
+      <w:isLgl w:val="false"/>
+      <w:lvlJc w:val="left"/>
+      <w:lvlText w:val="§"/>
+      <w:numFmt w:val="bullet"/>
+      <w:pPr>
+        <w:pBdr/>
+        <w:spacing/>
+        <w:ind w:hanging="360" w:left="4309"/>
+      </w:pPr>
+      <w:rPr>
+        <w:rFonts w:hint="default" w:ascii="Wingdings" w:hAnsi="Wingdings" w:eastAsia="Wingdings" w:cs="Wingdings"/>
+      </w:rPr>
+      <w:start w:val="1"/>
+      <w:suff w:val="tab"/>
+    </w:lvl>
+    <w:lvl w:ilvl="6">
+      <w:isLgl w:val="false"/>
+      <w:lvlJc w:val="left"/>
+      <w:lvlText w:val="·"/>
+      <w:numFmt w:val="bullet"/>
+      <w:pPr>
+        <w:pBdr/>
+        <w:spacing/>
+        <w:ind w:hanging="360" w:left="5029"/>
+      </w:pPr>
+      <w:rPr>
+        <w:rFonts w:hint="default" w:ascii="Symbol" w:hAnsi="Symbol" w:eastAsia="Symbol" w:cs="Symbol"/>
+      </w:rPr>
+      <w:start w:val="1"/>
+      <w:suff w:val="tab"/>
+    </w:lvl>
+    <w:lvl w:ilvl="7">
+      <w:isLgl w:val="false"/>
+      <w:lvlJc w:val="left"/>
+      <w:lvlText w:val="o"/>
+      <w:numFmt w:val="bullet"/>
+      <w:pPr>
+        <w:pBdr/>
+        <w:spacing/>
+        <w:ind w:hanging="360" w:left="5749"/>
+      </w:pPr>
+      <w:rPr>
+        <w:rFonts w:hint="default" w:ascii="Courier New" w:hAnsi="Courier New" w:eastAsia="Courier New" w:cs="Courier New"/>
+      </w:rPr>
+      <w:start w:val="1"/>
+      <w:suff w:val="tab"/>
+    </w:lvl>
+    <w:lvl w:ilvl="8">
+      <w:isLgl w:val="false"/>
+      <w:lvlJc w:val="left"/>
+      <w:lvlText w:val="§"/>
+      <w:numFmt w:val="bullet"/>
+      <w:pPr>
+        <w:pBdr/>
+        <w:spacing/>
+        <w:ind w:hanging="360" w:left="6469"/>
+      </w:pPr>
+      <w:rPr>
+        <w:rFonts w:hint="default" w:ascii="Wingdings" w:hAnsi="Wingdings" w:eastAsia="Wingdings" w:cs="Wingdings"/>
+      </w:rPr>
       <w:start w:val="1"/>
       <w:suff w:val="tab"/>
     </w:lvl>
@@ -5609,6 +5931,9 @@
   </w:num>
   <w:num w:numId="33">
     <w:abstractNumId w:val="30"/>
+  </w:num>
+  <w:num w:numId="34">
+    <w:abstractNumId w:val="33"/>
   </w:num>
 </w:numbering>
 </file>
@@ -5768,7 +6093,7 @@
     <w:lsdException w:name="Bibliography" w:uiPriority="37"/>
     <w:lsdException w:name="TOC Heading" w:uiPriority="39" w:qFormat="1"/>
   </w:latentStyles>
-  <w:style w:type="table" w:styleId="892" w:default="1">
+  <w:style w:type="table" w:styleId="894" w:default="1">
     <w:name w:val="Normal Table"/>
     <w:uiPriority w:val="99"/>
     <w:semiHidden/>
@@ -5961,9 +6286,9 @@
       </w:tcPr>
     </w:tblStylePr>
   </w:style>
-  <w:style w:type="table" w:styleId="893">
+  <w:style w:type="table" w:styleId="895">
     <w:name w:val="Table Grid"/>
-    <w:basedOn w:val="892"/>
+    <w:basedOn w:val="894"/>
     <w:uiPriority w:val="59"/>
     <w:pPr>
       <w:pBdr/>
@@ -6160,9 +6485,9 @@
       </w:tcPr>
     </w:tblStylePr>
   </w:style>
-  <w:style w:type="table" w:styleId="894">
+  <w:style w:type="table" w:styleId="896">
     <w:name w:val="Table Grid Light"/>
-    <w:basedOn w:val="892"/>
+    <w:basedOn w:val="894"/>
     <w:uiPriority w:val="59"/>
     <w:pPr>
       <w:pBdr/>
@@ -6359,9 +6684,9 @@
       </w:tcPr>
     </w:tblStylePr>
   </w:style>
-  <w:style w:type="table" w:styleId="895">
+  <w:style w:type="table" w:styleId="897">
     <w:name w:val="Plain Table 1"/>
-    <w:basedOn w:val="892"/>
+    <w:basedOn w:val="894"/>
     <w:uiPriority w:val="59"/>
     <w:pPr>
       <w:pBdr/>
@@ -6584,9 +6909,9 @@
       </w:tcPr>
     </w:tblStylePr>
   </w:style>
-  <w:style w:type="table" w:styleId="896">
+  <w:style w:type="table" w:styleId="898">
     <w:name w:val="Plain Table 2"/>
-    <w:basedOn w:val="892"/>
+    <w:basedOn w:val="894"/>
     <w:uiPriority w:val="59"/>
     <w:pPr>
       <w:pBdr/>
@@ -6817,9 +7142,9 @@
       </w:tcPr>
     </w:tblStylePr>
   </w:style>
-  <w:style w:type="table" w:styleId="897">
+  <w:style w:type="table" w:styleId="899">
     <w:name w:val="Plain Table 3"/>
-    <w:basedOn w:val="892"/>
+    <w:basedOn w:val="894"/>
     <w:uiPriority w:val="99"/>
     <w:pPr>
       <w:pBdr/>
@@ -7047,9 +7372,9 @@
       </w:tcPr>
     </w:tblStylePr>
   </w:style>
-  <w:style w:type="table" w:styleId="898">
+  <w:style w:type="table" w:styleId="900">
     <w:name w:val="Plain Table 4"/>
-    <w:basedOn w:val="892"/>
+    <w:basedOn w:val="894"/>
     <w:uiPriority w:val="99"/>
     <w:pPr>
       <w:pBdr/>
@@ -7263,9 +7588,9 @@
       </w:tcPr>
     </w:tblStylePr>
   </w:style>
-  <w:style w:type="table" w:styleId="899">
+  <w:style w:type="table" w:styleId="901">
     <w:name w:val="Plain Table 5"/>
-    <w:basedOn w:val="892"/>
+    <w:basedOn w:val="894"/>
     <w:uiPriority w:val="99"/>
     <w:pPr>
       <w:pBdr/>
@@ -7496,9 +7821,9 @@
       </w:tcPr>
     </w:tblStylePr>
   </w:style>
-  <w:style w:type="table" w:styleId="900">
+  <w:style w:type="table" w:styleId="902">
     <w:name w:val="Grid Table 1 Light"/>
-    <w:basedOn w:val="892"/>
+    <w:basedOn w:val="894"/>
     <w:uiPriority w:val="99"/>
     <w:pPr>
       <w:pBdr/>
@@ -7719,9 +8044,9 @@
       </w:tcPr>
     </w:tblStylePr>
   </w:style>
-  <w:style w:type="table" w:styleId="901">
+  <w:style w:type="table" w:styleId="903">
     <w:name w:val="Grid Table 1 Light - Accent 1"/>
-    <w:basedOn w:val="892"/>
+    <w:basedOn w:val="894"/>
     <w:uiPriority w:val="99"/>
     <w:pPr>
       <w:pBdr/>
@@ -7942,9 +8267,9 @@
       </w:tcPr>
     </w:tblStylePr>
   </w:style>
-  <w:style w:type="table" w:styleId="902">
+  <w:style w:type="table" w:styleId="904">
     <w:name w:val="Grid Table 1 Light - Accent 2"/>
-    <w:basedOn w:val="892"/>
+    <w:basedOn w:val="894"/>
     <w:uiPriority w:val="99"/>
     <w:pPr>
       <w:pBdr/>
@@ -8165,9 +8490,9 @@
       </w:tcPr>
     </w:tblStylePr>
   </w:style>
-  <w:style w:type="table" w:styleId="903">
+  <w:style w:type="table" w:styleId="905">
     <w:name w:val="Grid Table 1 Light - Accent 3"/>
-    <w:basedOn w:val="892"/>
+    <w:basedOn w:val="894"/>
     <w:uiPriority w:val="99"/>
     <w:pPr>
       <w:pBdr/>
@@ -8388,9 +8713,9 @@
       </w:tcPr>
     </w:tblStylePr>
   </w:style>
-  <w:style w:type="table" w:styleId="904">
+  <w:style w:type="table" w:styleId="906">
     <w:name w:val="Grid Table 1 Light - Accent 4"/>
-    <w:basedOn w:val="892"/>
+    <w:basedOn w:val="894"/>
     <w:uiPriority w:val="99"/>
     <w:pPr>
       <w:pBdr/>
@@ -8611,9 +8936,9 @@
       </w:tcPr>
     </w:tblStylePr>
   </w:style>
-  <w:style w:type="table" w:styleId="905">
+  <w:style w:type="table" w:styleId="907">
     <w:name w:val="Grid Table 1 Light - Accent 5"/>
-    <w:basedOn w:val="892"/>
+    <w:basedOn w:val="894"/>
     <w:uiPriority w:val="99"/>
     <w:pPr>
       <w:pBdr/>
@@ -8834,9 +9159,9 @@
       </w:tcPr>
     </w:tblStylePr>
   </w:style>
-  <w:style w:type="table" w:styleId="906">
+  <w:style w:type="table" w:styleId="908">
     <w:name w:val="Grid Table 1 Light - Accent 6"/>
-    <w:basedOn w:val="892"/>
+    <w:basedOn w:val="894"/>
     <w:uiPriority w:val="99"/>
     <w:pPr>
       <w:pBdr/>
@@ -9057,9 +9382,9 @@
       </w:tcPr>
     </w:tblStylePr>
   </w:style>
-  <w:style w:type="table" w:styleId="907">
+  <w:style w:type="table" w:styleId="909">
     <w:name w:val="Grid Table 2"/>
-    <w:basedOn w:val="892"/>
+    <w:basedOn w:val="894"/>
     <w:uiPriority w:val="99"/>
     <w:pPr>
       <w:pBdr/>
@@ -9289,9 +9614,9 @@
       </w:tcPr>
     </w:tblStylePr>
   </w:style>
-  <w:style w:type="table" w:styleId="908">
+  <w:style w:type="table" w:styleId="910">
     <w:name w:val="Grid Table 2 - Accent 1"/>
-    <w:basedOn w:val="892"/>
+    <w:basedOn w:val="894"/>
     <w:uiPriority w:val="99"/>
     <w:pPr>
       <w:pBdr/>
@@ -9521,9 +9846,9 @@
       </w:tcPr>
     </w:tblStylePr>
   </w:style>
-  <w:style w:type="table" w:styleId="909">
+  <w:style w:type="table" w:styleId="911">
     <w:name w:val="Grid Table 2 - Accent 2"/>
-    <w:basedOn w:val="892"/>
+    <w:basedOn w:val="894"/>
     <w:uiPriority w:val="99"/>
     <w:pPr>
       <w:pBdr/>
@@ -9753,9 +10078,9 @@
       </w:tcPr>
     </w:tblStylePr>
   </w:style>
-  <w:style w:type="table" w:styleId="910">
+  <w:style w:type="table" w:styleId="912">
     <w:name w:val="Grid Table 2 - Accent 3"/>
-    <w:basedOn w:val="892"/>
+    <w:basedOn w:val="894"/>
     <w:uiPriority w:val="99"/>
     <w:pPr>
       <w:pBdr/>
@@ -9985,9 +10310,9 @@
       </w:tcPr>
     </w:tblStylePr>
   </w:style>
-  <w:style w:type="table" w:styleId="911">
+  <w:style w:type="table" w:styleId="913">
     <w:name w:val="Grid Table 2 - Accent 4"/>
-    <w:basedOn w:val="892"/>
+    <w:basedOn w:val="894"/>
     <w:uiPriority w:val="99"/>
     <w:pPr>
       <w:pBdr/>
@@ -10217,9 +10542,9 @@
       </w:tcPr>
     </w:tblStylePr>
   </w:style>
-  <w:style w:type="table" w:styleId="912">
+  <w:style w:type="table" w:styleId="914">
     <w:name w:val="Grid Table 2 - Accent 5"/>
-    <w:basedOn w:val="892"/>
+    <w:basedOn w:val="894"/>
     <w:uiPriority w:val="99"/>
     <w:pPr>
       <w:pBdr/>
@@ -10449,9 +10774,9 @@
       </w:tcPr>
     </w:tblStylePr>
   </w:style>
-  <w:style w:type="table" w:styleId="913">
+  <w:style w:type="table" w:styleId="915">
     <w:name w:val="Grid Table 2 - Accent 6"/>
-    <w:basedOn w:val="892"/>
+    <w:basedOn w:val="894"/>
     <w:uiPriority w:val="99"/>
     <w:pPr>
       <w:pBdr/>
@@ -10681,9 +11006,9 @@
       </w:tcPr>
     </w:tblStylePr>
   </w:style>
-  <w:style w:type="table" w:styleId="914">
+  <w:style w:type="table" w:styleId="916">
     <w:name w:val="Grid Table 3"/>
-    <w:basedOn w:val="892"/>
+    <w:basedOn w:val="894"/>
     <w:uiPriority w:val="99"/>
     <w:pPr>
       <w:pBdr/>
@@ -10926,9 +11251,9 @@
       </w:tcPr>
     </w:tblStylePr>
   </w:style>
-  <w:style w:type="table" w:styleId="915">
+  <w:style w:type="table" w:styleId="917">
     <w:name w:val="Grid Table 3 - Accent 1"/>
-    <w:basedOn w:val="892"/>
+    <w:basedOn w:val="894"/>
     <w:uiPriority w:val="99"/>
     <w:pPr>
       <w:pBdr/>
@@ -11171,9 +11496,9 @@
       </w:tcPr>
     </w:tblStylePr>
   </w:style>
-  <w:style w:type="table" w:styleId="916">
+  <w:style w:type="table" w:styleId="918">
     <w:name w:val="Grid Table 3 - Accent 2"/>
-    <w:basedOn w:val="892"/>
+    <w:basedOn w:val="894"/>
     <w:uiPriority w:val="99"/>
     <w:pPr>
       <w:pBdr/>
@@ -11416,9 +11741,9 @@
       </w:tcPr>
     </w:tblStylePr>
   </w:style>
-  <w:style w:type="table" w:styleId="917">
+  <w:style w:type="table" w:styleId="919">
     <w:name w:val="Grid Table 3 - Accent 3"/>
-    <w:basedOn w:val="892"/>
+    <w:basedOn w:val="894"/>
     <w:uiPriority w:val="99"/>
     <w:pPr>
       <w:pBdr/>
@@ -11661,9 +11986,9 @@
       </w:tcPr>
     </w:tblStylePr>
   </w:style>
-  <w:style w:type="table" w:styleId="918">
+  <w:style w:type="table" w:styleId="920">
     <w:name w:val="Grid Table 3 - Accent 4"/>
-    <w:basedOn w:val="892"/>
+    <w:basedOn w:val="894"/>
     <w:uiPriority w:val="99"/>
     <w:pPr>
       <w:pBdr/>
@@ -11906,9 +12231,9 @@
       </w:tcPr>
     </w:tblStylePr>
   </w:style>
-  <w:style w:type="table" w:styleId="919">
+  <w:style w:type="table" w:styleId="921">
     <w:name w:val="Grid Table 3 - Accent 5"/>
-    <w:basedOn w:val="892"/>
+    <w:basedOn w:val="894"/>
     <w:uiPriority w:val="99"/>
     <w:pPr>
       <w:pBdr/>
@@ -12151,9 +12476,9 @@
       </w:tcPr>
     </w:tblStylePr>
   </w:style>
-  <w:style w:type="table" w:styleId="920">
+  <w:style w:type="table" w:styleId="922">
     <w:name w:val="Grid Table 3 - Accent 6"/>
-    <w:basedOn w:val="892"/>
+    <w:basedOn w:val="894"/>
     <w:uiPriority w:val="99"/>
     <w:pPr>
       <w:pBdr/>
@@ -12396,9 +12721,9 @@
       </w:tcPr>
     </w:tblStylePr>
   </w:style>
-  <w:style w:type="table" w:styleId="921">
+  <w:style w:type="table" w:styleId="923">
     <w:name w:val="Grid Table 4"/>
-    <w:basedOn w:val="892"/>
+    <w:basedOn w:val="894"/>
     <w:uiPriority w:val="59"/>
     <w:pPr>
       <w:pBdr/>
@@ -12629,9 +12954,9 @@
       </w:tcPr>
     </w:tblStylePr>
   </w:style>
-  <w:style w:type="table" w:styleId="922">
+  <w:style w:type="table" w:styleId="924">
     <w:name w:val="Grid Table 4 - Accent 1"/>
-    <w:basedOn w:val="892"/>
+    <w:basedOn w:val="894"/>
     <w:uiPriority w:val="59"/>
     <w:pPr>
       <w:pBdr/>
@@ -12862,9 +13187,9 @@
       </w:tcPr>
     </w:tblStylePr>
   </w:style>
-  <w:style w:type="table" w:styleId="923">
+  <w:style w:type="table" w:styleId="925">
     <w:name w:val="Grid Table 4 - Accent 2"/>
-    <w:basedOn w:val="892"/>
+    <w:basedOn w:val="894"/>
     <w:uiPriority w:val="59"/>
     <w:pPr>
       <w:pBdr/>
@@ -13095,9 +13420,9 @@
       </w:tcPr>
     </w:tblStylePr>
   </w:style>
-  <w:style w:type="table" w:styleId="924">
+  <w:style w:type="table" w:styleId="926">
     <w:name w:val="Grid Table 4 - Accent 3"/>
-    <w:basedOn w:val="892"/>
+    <w:basedOn w:val="894"/>
     <w:uiPriority w:val="59"/>
     <w:pPr>
       <w:pBdr/>
@@ -13328,9 +13653,9 @@
       </w:tcPr>
     </w:tblStylePr>
   </w:style>
-  <w:style w:type="table" w:styleId="925">
+  <w:style w:type="table" w:styleId="927">
     <w:name w:val="Grid Table 4 - Accent 4"/>
-    <w:basedOn w:val="892"/>
+    <w:basedOn w:val="894"/>
     <w:uiPriority w:val="59"/>
     <w:pPr>
       <w:pBdr/>
@@ -13561,9 +13886,9 @@
       </w:tcPr>
     </w:tblStylePr>
   </w:style>
-  <w:style w:type="table" w:styleId="926">
+  <w:style w:type="table" w:styleId="928">
     <w:name w:val="Grid Table 4 - Accent 5"/>
-    <w:basedOn w:val="892"/>
+    <w:basedOn w:val="894"/>
     <w:uiPriority w:val="59"/>
     <w:pPr>
       <w:pBdr/>
@@ -13794,9 +14119,9 @@
       </w:tcPr>
     </w:tblStylePr>
   </w:style>
-  <w:style w:type="table" w:styleId="927">
+  <w:style w:type="table" w:styleId="929">
     <w:name w:val="Grid Table 4 - Accent 6"/>
-    <w:basedOn w:val="892"/>
+    <w:basedOn w:val="894"/>
     <w:uiPriority w:val="59"/>
     <w:pPr>
       <w:pBdr/>
@@ -14027,9 +14352,9 @@
       </w:tcPr>
     </w:tblStylePr>
   </w:style>
-  <w:style w:type="table" w:styleId="928">
+  <w:style w:type="table" w:styleId="930">
     <w:name w:val="Grid Table 5 Dark"/>
-    <w:basedOn w:val="892"/>
+    <w:basedOn w:val="894"/>
     <w:uiPriority w:val="99"/>
     <w:pPr>
       <w:pBdr/>
@@ -14255,9 +14580,9 @@
       </w:tcPr>
     </w:tblStylePr>
   </w:style>
-  <w:style w:type="table" w:styleId="929">
+  <w:style w:type="table" w:styleId="931">
     <w:name w:val="Grid Table 5 Dark- Accent 1"/>
-    <w:basedOn w:val="892"/>
+    <w:basedOn w:val="894"/>
     <w:uiPriority w:val="99"/>
     <w:pPr>
       <w:pBdr/>
@@ -14483,9 +14808,9 @@
       </w:tcPr>
     </w:tblStylePr>
   </w:style>
-  <w:style w:type="table" w:styleId="930">
+  <w:style w:type="table" w:styleId="932">
     <w:name w:val="Grid Table 5 Dark - Accent 2"/>
-    <w:basedOn w:val="892"/>
+    <w:basedOn w:val="894"/>
     <w:uiPriority w:val="99"/>
     <w:pPr>
       <w:pBdr/>
@@ -14711,9 +15036,9 @@
       </w:tcPr>
     </w:tblStylePr>
   </w:style>
-  <w:style w:type="table" w:styleId="931">
+  <w:style w:type="table" w:styleId="933">
     <w:name w:val="Grid Table 5 Dark - Accent 3"/>
-    <w:basedOn w:val="892"/>
+    <w:basedOn w:val="894"/>
     <w:uiPriority w:val="99"/>
     <w:pPr>
       <w:pBdr/>
@@ -14939,9 +15264,9 @@
       </w:tcPr>
     </w:tblStylePr>
   </w:style>
-  <w:style w:type="table" w:styleId="932">
+  <w:style w:type="table" w:styleId="934">
     <w:name w:val="Grid Table 5 Dark- Accent 4"/>
-    <w:basedOn w:val="892"/>
+    <w:basedOn w:val="894"/>
     <w:uiPriority w:val="99"/>
     <w:pPr>
       <w:pBdr/>
@@ -15167,9 +15492,9 @@
       </w:tcPr>
     </w:tblStylePr>
   </w:style>
-  <w:style w:type="table" w:styleId="933">
+  <w:style w:type="table" w:styleId="935">
     <w:name w:val="Grid Table 5 Dark - Accent 5"/>
-    <w:basedOn w:val="892"/>
+    <w:basedOn w:val="894"/>
     <w:uiPriority w:val="99"/>
     <w:pPr>
       <w:pBdr/>
@@ -15395,9 +15720,9 @@
       </w:tcPr>
     </w:tblStylePr>
   </w:style>
-  <w:style w:type="table" w:styleId="934">
+  <w:style w:type="table" w:styleId="936">
     <w:name w:val="Grid Table 5 Dark - Accent 6"/>
-    <w:basedOn w:val="892"/>
+    <w:basedOn w:val="894"/>
     <w:uiPriority w:val="99"/>
     <w:pPr>
       <w:pBdr/>
@@ -15623,9 +15948,9 @@
       </w:tcPr>
     </w:tblStylePr>
   </w:style>
-  <w:style w:type="table" w:styleId="935">
+  <w:style w:type="table" w:styleId="937">
     <w:name w:val="Grid Table 6 Colorful"/>
-    <w:basedOn w:val="892"/>
+    <w:basedOn w:val="894"/>
     <w:uiPriority w:val="99"/>
     <w:pPr>
       <w:pBdr/>
@@ -15853,9 +16178,9 @@
       </w:tcPr>
     </w:tblStylePr>
   </w:style>
-  <w:style w:type="table" w:styleId="936">
+  <w:style w:type="table" w:styleId="938">
     <w:name w:val="Grid Table 6 Colorful - Accent 1"/>
-    <w:basedOn w:val="892"/>
+    <w:basedOn w:val="894"/>
     <w:uiPriority w:val="99"/>
     <w:pPr>
       <w:pBdr/>
@@ -16083,9 +16408,9 @@
       </w:tcPr>
     </w:tblStylePr>
   </w:style>
-  <w:style w:type="table" w:styleId="937">
+  <w:style w:type="table" w:styleId="939">
     <w:name w:val="Grid Table 6 Colorful - Accent 2"/>
-    <w:basedOn w:val="892"/>
+    <w:basedOn w:val="894"/>
     <w:uiPriority w:val="99"/>
     <w:pPr>
       <w:pBdr/>
@@ -16313,9 +16638,9 @@
       </w:tcPr>
     </w:tblStylePr>
   </w:style>
-  <w:style w:type="table" w:styleId="938">
+  <w:style w:type="table" w:styleId="940">
     <w:name w:val="Grid Table 6 Colorful - Accent 3"/>
-    <w:basedOn w:val="892"/>
+    <w:basedOn w:val="894"/>
     <w:uiPriority w:val="99"/>
     <w:pPr>
       <w:pBdr/>
@@ -16543,9 +16868,9 @@
       </w:tcPr>
     </w:tblStylePr>
   </w:style>
-  <w:style w:type="table" w:styleId="939">
+  <w:style w:type="table" w:styleId="941">
     <w:name w:val="Grid Table 6 Colorful - Accent 4"/>
-    <w:basedOn w:val="892"/>
+    <w:basedOn w:val="894"/>
     <w:uiPriority w:val="99"/>
     <w:pPr>
       <w:pBdr/>
@@ -16773,9 +17098,9 @@
       </w:tcPr>
     </w:tblStylePr>
   </w:style>
-  <w:style w:type="table" w:styleId="940">
+  <w:style w:type="table" w:styleId="942">
     <w:name w:val="Grid Table 6 Colorful - Accent 5"/>
-    <w:basedOn w:val="892"/>
+    <w:basedOn w:val="894"/>
     <w:uiPriority w:val="99"/>
     <w:pPr>
       <w:pBdr/>
@@ -17003,9 +17328,9 @@
       </w:tcPr>
     </w:tblStylePr>
   </w:style>
-  <w:style w:type="table" w:styleId="941">
+  <w:style w:type="table" w:styleId="943">
     <w:name w:val="Grid Table 6 Colorful - Accent 6"/>
-    <w:basedOn w:val="892"/>
+    <w:basedOn w:val="894"/>
     <w:uiPriority w:val="99"/>
     <w:pPr>
       <w:pBdr/>
@@ -17233,9 +17558,9 @@
       </w:tcPr>
     </w:tblStylePr>
   </w:style>
-  <w:style w:type="table" w:styleId="942">
+  <w:style w:type="table" w:styleId="944">
     <w:name w:val="Grid Table 7 Colorful"/>
-    <w:basedOn w:val="892"/>
+    <w:basedOn w:val="894"/>
     <w:uiPriority w:val="99"/>
     <w:pPr>
       <w:pBdr/>
@@ -17487,9 +17812,9 @@
       </w:tcPr>
     </w:tblStylePr>
   </w:style>
-  <w:style w:type="table" w:styleId="943">
+  <w:style w:type="table" w:styleId="945">
     <w:name w:val="Grid Table 7 Colorful - Accent 1"/>
-    <w:basedOn w:val="892"/>
+    <w:basedOn w:val="894"/>
     <w:uiPriority w:val="99"/>
     <w:pPr>
       <w:pBdr/>
@@ -17741,9 +18066,9 @@
       </w:tcPr>
     </w:tblStylePr>
   </w:style>
-  <w:style w:type="table" w:styleId="944">
+  <w:style w:type="table" w:styleId="946">
     <w:name w:val="Grid Table 7 Colorful - Accent 2"/>
-    <w:basedOn w:val="892"/>
+    <w:basedOn w:val="894"/>
     <w:uiPriority w:val="99"/>
     <w:pPr>
       <w:pBdr/>
@@ -17995,9 +18320,9 @@
       </w:tcPr>
     </w:tblStylePr>
   </w:style>
-  <w:style w:type="table" w:styleId="945">
+  <w:style w:type="table" w:styleId="947">
     <w:name w:val="Grid Table 7 Colorful - Accent 3"/>
-    <w:basedOn w:val="892"/>
+    <w:basedOn w:val="894"/>
     <w:uiPriority w:val="99"/>
     <w:pPr>
       <w:pBdr/>
@@ -18249,9 +18574,9 @@
       </w:tcPr>
     </w:tblStylePr>
   </w:style>
-  <w:style w:type="table" w:styleId="946">
+  <w:style w:type="table" w:styleId="948">
     <w:name w:val="Grid Table 7 Colorful - Accent 4"/>
-    <w:basedOn w:val="892"/>
+    <w:basedOn w:val="894"/>
     <w:uiPriority w:val="99"/>
     <w:pPr>
       <w:pBdr/>
@@ -18503,9 +18828,9 @@
       </w:tcPr>
     </w:tblStylePr>
   </w:style>
-  <w:style w:type="table" w:styleId="947">
+  <w:style w:type="table" w:styleId="949">
     <w:name w:val="Grid Table 7 Colorful - Accent 5"/>
-    <w:basedOn w:val="892"/>
+    <w:basedOn w:val="894"/>
     <w:uiPriority w:val="99"/>
     <w:pPr>
       <w:pBdr/>
@@ -18757,9 +19082,9 @@
       </w:tcPr>
     </w:tblStylePr>
   </w:style>
-  <w:style w:type="table" w:styleId="948">
+  <w:style w:type="table" w:styleId="950">
     <w:name w:val="Grid Table 7 Colorful - Accent 6"/>
-    <w:basedOn w:val="892"/>
+    <w:basedOn w:val="894"/>
     <w:uiPriority w:val="99"/>
     <w:pPr>
       <w:pBdr/>
@@ -19011,9 +19336,9 @@
       </w:tcPr>
     </w:tblStylePr>
   </w:style>
-  <w:style w:type="table" w:styleId="949">
+  <w:style w:type="table" w:styleId="951">
     <w:name w:val="List Table 1 Light"/>
-    <w:basedOn w:val="892"/>
+    <w:basedOn w:val="894"/>
     <w:uiPriority w:val="99"/>
     <w:pPr>
       <w:pBdr/>
@@ -19227,9 +19552,9 @@
       </w:tcPr>
     </w:tblStylePr>
   </w:style>
-  <w:style w:type="table" w:styleId="950">
+  <w:style w:type="table" w:styleId="952">
     <w:name w:val="List Table 1 Light - Accent 1"/>
-    <w:basedOn w:val="892"/>
+    <w:basedOn w:val="894"/>
     <w:uiPriority w:val="99"/>
     <w:pPr>
       <w:pBdr/>
@@ -19443,9 +19768,9 @@
       </w:tcPr>
     </w:tblStylePr>
   </w:style>
-  <w:style w:type="table" w:styleId="951">
+  <w:style w:type="table" w:styleId="953">
     <w:name w:val="List Table 1 Light - Accent 2"/>
-    <w:basedOn w:val="892"/>
+    <w:basedOn w:val="894"/>
     <w:uiPriority w:val="99"/>
     <w:pPr>
       <w:pBdr/>
@@ -19659,9 +19984,9 @@
       </w:tcPr>
     </w:tblStylePr>
   </w:style>
-  <w:style w:type="table" w:styleId="952">
+  <w:style w:type="table" w:styleId="954">
     <w:name w:val="List Table 1 Light - Accent 3"/>
-    <w:basedOn w:val="892"/>
+    <w:basedOn w:val="894"/>
     <w:uiPriority w:val="99"/>
     <w:pPr>
       <w:pBdr/>
@@ -19875,9 +20200,9 @@
       </w:tcPr>
     </w:tblStylePr>
   </w:style>
-  <w:style w:type="table" w:styleId="953">
+  <w:style w:type="table" w:styleId="955">
     <w:name w:val="List Table 1 Light - Accent 4"/>
-    <w:basedOn w:val="892"/>
+    <w:basedOn w:val="894"/>
     <w:uiPriority w:val="99"/>
     <w:pPr>
       <w:pBdr/>
@@ -20091,9 +20416,9 @@
       </w:tcPr>
     </w:tblStylePr>
   </w:style>
-  <w:style w:type="table" w:styleId="954">
+  <w:style w:type="table" w:styleId="956">
     <w:name w:val="List Table 1 Light - Accent 5"/>
-    <w:basedOn w:val="892"/>
+    <w:basedOn w:val="894"/>
     <w:uiPriority w:val="99"/>
     <w:pPr>
       <w:pBdr/>
@@ -20307,9 +20632,9 @@
       </w:tcPr>
     </w:tblStylePr>
   </w:style>
-  <w:style w:type="table" w:styleId="955">
+  <w:style w:type="table" w:styleId="957">
     <w:name w:val="List Table 1 Light - Accent 6"/>
-    <w:basedOn w:val="892"/>
+    <w:basedOn w:val="894"/>
     <w:uiPriority w:val="99"/>
     <w:pPr>
       <w:pBdr/>
@@ -20523,9 +20848,9 @@
       </w:tcPr>
     </w:tblStylePr>
   </w:style>
-  <w:style w:type="table" w:styleId="956">
+  <w:style w:type="table" w:styleId="958">
     <w:name w:val="List Table 2"/>
-    <w:basedOn w:val="892"/>
+    <w:basedOn w:val="894"/>
     <w:uiPriority w:val="99"/>
     <w:pPr>
       <w:pBdr/>
@@ -20761,9 +21086,9 @@
       </w:tcPr>
     </w:tblStylePr>
   </w:style>
-  <w:style w:type="table" w:styleId="957">
+  <w:style w:type="table" w:styleId="959">
     <w:name w:val="List Table 2 - Accent 1"/>
-    <w:basedOn w:val="892"/>
+    <w:basedOn w:val="894"/>
     <w:uiPriority w:val="99"/>
     <w:pPr>
       <w:pBdr/>
@@ -20999,9 +21324,9 @@
       </w:tcPr>
     </w:tblStylePr>
   </w:style>
-  <w:style w:type="table" w:styleId="958">
+  <w:style w:type="table" w:styleId="960">
     <w:name w:val="List Table 2 - Accent 2"/>
-    <w:basedOn w:val="892"/>
+    <w:basedOn w:val="894"/>
     <w:uiPriority w:val="99"/>
     <w:pPr>
       <w:pBdr/>
@@ -21237,9 +21562,9 @@
       </w:tcPr>
     </w:tblStylePr>
   </w:style>
-  <w:style w:type="table" w:styleId="959">
+  <w:style w:type="table" w:styleId="961">
     <w:name w:val="List Table 2 - Accent 3"/>
-    <w:basedOn w:val="892"/>
+    <w:basedOn w:val="894"/>
     <w:uiPriority w:val="99"/>
     <w:pPr>
       <w:pBdr/>
@@ -21475,9 +21800,9 @@
       </w:tcPr>
     </w:tblStylePr>
   </w:style>
-  <w:style w:type="table" w:styleId="960">
+  <w:style w:type="table" w:styleId="962">
     <w:name w:val="List Table 2 - Accent 4"/>
-    <w:basedOn w:val="892"/>
+    <w:basedOn w:val="894"/>
     <w:uiPriority w:val="99"/>
     <w:pPr>
       <w:pBdr/>
@@ -21713,9 +22038,9 @@
       </w:tcPr>
     </w:tblStylePr>
   </w:style>
-  <w:style w:type="table" w:styleId="961">
+  <w:style w:type="table" w:styleId="963">
     <w:name w:val="List Table 2 - Accent 5"/>
-    <w:basedOn w:val="892"/>
+    <w:basedOn w:val="894"/>
     <w:uiPriority w:val="99"/>
     <w:pPr>
       <w:pBdr/>
@@ -21951,9 +22276,9 @@
       </w:tcPr>
     </w:tblStylePr>
   </w:style>
-  <w:style w:type="table" w:styleId="962">
+  <w:style w:type="table" w:styleId="964">
     <w:name w:val="List Table 2 - Accent 6"/>
-    <w:basedOn w:val="892"/>
+    <w:basedOn w:val="894"/>
     <w:uiPriority w:val="99"/>
     <w:pPr>
       <w:pBdr/>
@@ -22189,9 +22514,9 @@
       </w:tcPr>
     </w:tblStylePr>
   </w:style>
-  <w:style w:type="table" w:styleId="963">
+  <w:style w:type="table" w:styleId="965">
     <w:name w:val="List Table 3"/>
-    <w:basedOn w:val="892"/>
+    <w:basedOn w:val="894"/>
     <w:uiPriority w:val="99"/>
     <w:pPr>
       <w:pBdr/>
@@ -22417,9 +22742,9 @@
       </w:tcPr>
     </w:tblStylePr>
   </w:style>
-  <w:style w:type="table" w:styleId="964">
+  <w:style w:type="table" w:styleId="966">
     <w:name w:val="List Table 3 - Accent 1"/>
-    <w:basedOn w:val="892"/>
+    <w:basedOn w:val="894"/>
     <w:uiPriority w:val="99"/>
     <w:pPr>
       <w:pBdr/>
@@ -22645,9 +22970,9 @@
       </w:tcPr>
     </w:tblStylePr>
   </w:style>
-  <w:style w:type="table" w:styleId="965">
+  <w:style w:type="table" w:styleId="967">
     <w:name w:val="List Table 3 - Accent 2"/>
-    <w:basedOn w:val="892"/>
+    <w:basedOn w:val="894"/>
     <w:uiPriority w:val="99"/>
     <w:pPr>
       <w:pBdr/>
@@ -22873,9 +23198,9 @@
       </w:tcPr>
     </w:tblStylePr>
   </w:style>
-  <w:style w:type="table" w:styleId="966">
+  <w:style w:type="table" w:styleId="968">
     <w:name w:val="List Table 3 - Accent 3"/>
-    <w:basedOn w:val="892"/>
+    <w:basedOn w:val="894"/>
     <w:uiPriority w:val="99"/>
     <w:pPr>
       <w:pBdr/>
@@ -23101,9 +23426,9 @@
       </w:tcPr>
     </w:tblStylePr>
   </w:style>
-  <w:style w:type="table" w:styleId="967">
+  <w:style w:type="table" w:styleId="969">
     <w:name w:val="List Table 3 - Accent 4"/>
-    <w:basedOn w:val="892"/>
+    <w:basedOn w:val="894"/>
     <w:uiPriority w:val="99"/>
     <w:pPr>
       <w:pBdr/>
@@ -23329,9 +23654,9 @@
       </w:tcPr>
     </w:tblStylePr>
   </w:style>
-  <w:style w:type="table" w:styleId="968">
+  <w:style w:type="table" w:styleId="970">
     <w:name w:val="List Table 3 - Accent 5"/>
-    <w:basedOn w:val="892"/>
+    <w:basedOn w:val="894"/>
     <w:uiPriority w:val="99"/>
     <w:pPr>
       <w:pBdr/>
@@ -23557,9 +23882,9 @@
       </w:tcPr>
     </w:tblStylePr>
   </w:style>
-  <w:style w:type="table" w:styleId="969">
+  <w:style w:type="table" w:styleId="971">
     <w:name w:val="List Table 3 - Accent 6"/>
-    <w:basedOn w:val="892"/>
+    <w:basedOn w:val="894"/>
     <w:uiPriority w:val="99"/>
     <w:pPr>
       <w:pBdr/>
@@ -23785,9 +24110,9 @@
       </w:tcPr>
     </w:tblStylePr>
   </w:style>
-  <w:style w:type="table" w:styleId="970">
+  <w:style w:type="table" w:styleId="972">
     <w:name w:val="List Table 4"/>
-    <w:basedOn w:val="892"/>
+    <w:basedOn w:val="894"/>
     <w:uiPriority w:val="99"/>
     <w:pPr>
       <w:pBdr/>
@@ -24010,9 +24335,9 @@
       </w:tcPr>
     </w:tblStylePr>
   </w:style>
-  <w:style w:type="table" w:styleId="971">
+  <w:style w:type="table" w:styleId="973">
     <w:name w:val="List Table 4 - Accent 1"/>
-    <w:basedOn w:val="892"/>
+    <w:basedOn w:val="894"/>
     <w:uiPriority w:val="99"/>
     <w:pPr>
       <w:pBdr/>
@@ -24235,9 +24560,9 @@
       </w:tcPr>
     </w:tblStylePr>
   </w:style>
-  <w:style w:type="table" w:styleId="972">
+  <w:style w:type="table" w:styleId="974">
     <w:name w:val="List Table 4 - Accent 2"/>
-    <w:basedOn w:val="892"/>
+    <w:basedOn w:val="894"/>
     <w:uiPriority w:val="99"/>
     <w:pPr>
       <w:pBdr/>
@@ -24460,9 +24785,9 @@
       </w:tcPr>
     </w:tblStylePr>
   </w:style>
-  <w:style w:type="table" w:styleId="973">
+  <w:style w:type="table" w:styleId="975">
     <w:name w:val="List Table 4 - Accent 3"/>
-    <w:basedOn w:val="892"/>
+    <w:basedOn w:val="894"/>
     <w:uiPriority w:val="99"/>
     <w:pPr>
       <w:pBdr/>
@@ -24685,9 +25010,9 @@
       </w:tcPr>
     </w:tblStylePr>
   </w:style>
-  <w:style w:type="table" w:styleId="974">
+  <w:style w:type="table" w:styleId="976">
     <w:name w:val="List Table 4 - Accent 4"/>
-    <w:basedOn w:val="892"/>
+    <w:basedOn w:val="894"/>
     <w:uiPriority w:val="99"/>
     <w:pPr>
       <w:pBdr/>
@@ -24910,9 +25235,9 @@
       </w:tcPr>
     </w:tblStylePr>
   </w:style>
-  <w:style w:type="table" w:styleId="975">
+  <w:style w:type="table" w:styleId="977">
     <w:name w:val="List Table 4 - Accent 5"/>
-    <w:basedOn w:val="892"/>
+    <w:basedOn w:val="894"/>
     <w:uiPriority w:val="99"/>
     <w:pPr>
       <w:pBdr/>
@@ -25135,9 +25460,9 @@
       </w:tcPr>
     </w:tblStylePr>
   </w:style>
-  <w:style w:type="table" w:styleId="976">
+  <w:style w:type="table" w:styleId="978">
     <w:name w:val="List Table 4 - Accent 6"/>
-    <w:basedOn w:val="892"/>
+    <w:basedOn w:val="894"/>
     <w:uiPriority w:val="99"/>
     <w:pPr>
       <w:pBdr/>
@@ -25360,9 +25685,9 @@
       </w:tcPr>
     </w:tblStylePr>
   </w:style>
-  <w:style w:type="table" w:styleId="977">
+  <w:style w:type="table" w:styleId="979">
     <w:name w:val="List Table 5 Dark"/>
-    <w:basedOn w:val="892"/>
+    <w:basedOn w:val="894"/>
     <w:uiPriority w:val="99"/>
     <w:pPr>
       <w:pBdr/>
@@ -25602,9 +25927,9 @@
       </w:tcPr>
     </w:tblStylePr>
   </w:style>
-  <w:style w:type="table" w:styleId="978">
+  <w:style w:type="table" w:styleId="980">
     <w:name w:val="List Table 5 Dark - Accent 1"/>
-    <w:basedOn w:val="892"/>
+    <w:basedOn w:val="894"/>
     <w:uiPriority w:val="99"/>
     <w:pPr>
       <w:pBdr/>
@@ -25844,9 +26169,9 @@
       </w:tcPr>
     </w:tblStylePr>
   </w:style>
-  <w:style w:type="table" w:styleId="979">
+  <w:style w:type="table" w:styleId="981">
     <w:name w:val="List Table 5 Dark - Accent 2"/>
-    <w:basedOn w:val="892"/>
+    <w:basedOn w:val="894"/>
     <w:uiPriority w:val="99"/>
     <w:pPr>
       <w:pBdr/>
@@ -26086,9 +26411,9 @@
       </w:tcPr>
     </w:tblStylePr>
   </w:style>
-  <w:style w:type="table" w:styleId="980">
+  <w:style w:type="table" w:styleId="982">
     <w:name w:val="List Table 5 Dark - Accent 3"/>
-    <w:basedOn w:val="892"/>
+    <w:basedOn w:val="894"/>
     <w:uiPriority w:val="99"/>
     <w:pPr>
       <w:pBdr/>
@@ -26328,9 +26653,9 @@
       </w:tcPr>
     </w:tblStylePr>
   </w:style>
-  <w:style w:type="table" w:styleId="981">
+  <w:style w:type="table" w:styleId="983">
     <w:name w:val="List Table 5 Dark - Accent 4"/>
-    <w:basedOn w:val="892"/>
+    <w:basedOn w:val="894"/>
     <w:uiPriority w:val="99"/>
     <w:pPr>
       <w:pBdr/>
@@ -26570,9 +26895,9 @@
       </w:tcPr>
     </w:tblStylePr>
   </w:style>
-  <w:style w:type="table" w:styleId="982">
+  <w:style w:type="table" w:styleId="984">
     <w:name w:val="List Table 5 Dark - Accent 5"/>
-    <w:basedOn w:val="892"/>
+    <w:basedOn w:val="894"/>
     <w:uiPriority w:val="99"/>
     <w:pPr>
       <w:pBdr/>
@@ -26812,9 +27137,9 @@
       </w:tcPr>
     </w:tblStylePr>
   </w:style>
-  <w:style w:type="table" w:styleId="983">
+  <w:style w:type="table" w:styleId="985">
     <w:name w:val="List Table 5 Dark - Accent 6"/>
-    <w:basedOn w:val="892"/>
+    <w:basedOn w:val="894"/>
     <w:uiPriority w:val="99"/>
     <w:pPr>
       <w:pBdr/>
@@ -27054,9 +27379,9 @@
       </w:tcPr>
     </w:tblStylePr>
   </w:style>
-  <w:style w:type="table" w:styleId="984">
+  <w:style w:type="table" w:styleId="986">
     <w:name w:val="List Table 6 Colorful"/>
-    <w:basedOn w:val="892"/>
+    <w:basedOn w:val="894"/>
     <w:uiPriority w:val="99"/>
     <w:pPr>
       <w:pBdr/>
@@ -27277,9 +27602,9 @@
       </w:tcPr>
     </w:tblStylePr>
   </w:style>
-  <w:style w:type="table" w:styleId="985">
+  <w:style w:type="table" w:styleId="987">
     <w:name w:val="List Table 6 Colorful - Accent 1"/>
-    <w:basedOn w:val="892"/>
+    <w:basedOn w:val="894"/>
     <w:uiPriority w:val="99"/>
     <w:pPr>
       <w:pBdr/>
@@ -27500,9 +27825,9 @@
       </w:tcPr>
     </w:tblStylePr>
   </w:style>
-  <w:style w:type="table" w:styleId="986">
+  <w:style w:type="table" w:styleId="988">
     <w:name w:val="List Table 6 Colorful - Accent 2"/>
-    <w:basedOn w:val="892"/>
+    <w:basedOn w:val="894"/>
     <w:uiPriority w:val="99"/>
     <w:pPr>
       <w:pBdr/>
@@ -27723,9 +28048,9 @@
       </w:tcPr>
     </w:tblStylePr>
   </w:style>
-  <w:style w:type="table" w:styleId="987">
+  <w:style w:type="table" w:styleId="989">
     <w:name w:val="List Table 6 Colorful - Accent 3"/>
-    <w:basedOn w:val="892"/>
+    <w:basedOn w:val="894"/>
     <w:uiPriority w:val="99"/>
     <w:pPr>
       <w:pBdr/>
@@ -27946,9 +28271,9 @@
       </w:tcPr>
     </w:tblStylePr>
   </w:style>
-  <w:style w:type="table" w:styleId="988">
+  <w:style w:type="table" w:styleId="990">
     <w:name w:val="List Table 6 Colorful - Accent 4"/>
-    <w:basedOn w:val="892"/>
+    <w:basedOn w:val="894"/>
     <w:uiPriority w:val="99"/>
     <w:pPr>
       <w:pBdr/>
@@ -28169,9 +28494,9 @@
       </w:tcPr>
     </w:tblStylePr>
   </w:style>
-  <w:style w:type="table" w:styleId="989">
+  <w:style w:type="table" w:styleId="991">
     <w:name w:val="List Table 6 Colorful - Accent 5"/>
-    <w:basedOn w:val="892"/>
+    <w:basedOn w:val="894"/>
     <w:uiPriority w:val="99"/>
     <w:pPr>
       <w:pBdr/>
@@ -28392,9 +28717,9 @@
       </w:tcPr>
     </w:tblStylePr>
   </w:style>
-  <w:style w:type="table" w:styleId="990">
+  <w:style w:type="table" w:styleId="992">
     <w:name w:val="List Table 6 Colorful - Accent 6"/>
-    <w:basedOn w:val="892"/>
+    <w:basedOn w:val="894"/>
     <w:uiPriority w:val="99"/>
     <w:pPr>
       <w:pBdr/>
@@ -28615,9 +28940,9 @@
       </w:tcPr>
     </w:tblStylePr>
   </w:style>
-  <w:style w:type="table" w:styleId="991">
+  <w:style w:type="table" w:styleId="993">
     <w:name w:val="List Table 7 Colorful"/>
-    <w:basedOn w:val="892"/>
+    <w:basedOn w:val="894"/>
     <w:uiPriority w:val="99"/>
     <w:pPr>
       <w:pBdr/>
@@ -28871,9 +29196,9 @@
       </w:tcPr>
     </w:tblStylePr>
   </w:style>
-  <w:style w:type="table" w:styleId="992">
+  <w:style w:type="table" w:styleId="994">
     <w:name w:val="List Table 7 Colorful - Accent 1"/>
-    <w:basedOn w:val="892"/>
+    <w:basedOn w:val="894"/>
     <w:uiPriority w:val="99"/>
     <w:pPr>
       <w:pBdr/>
@@ -29127,9 +29452,9 @@
       </w:tcPr>
     </w:tblStylePr>
   </w:style>
-  <w:style w:type="table" w:styleId="993">
+  <w:style w:type="table" w:styleId="995">
     <w:name w:val="List Table 7 Colorful - Accent 2"/>
-    <w:basedOn w:val="892"/>
+    <w:basedOn w:val="894"/>
     <w:uiPriority w:val="99"/>
     <w:pPr>
       <w:pBdr/>
@@ -29383,9 +29708,9 @@
       </w:tcPr>
     </w:tblStylePr>
   </w:style>
-  <w:style w:type="table" w:styleId="994">
+  <w:style w:type="table" w:styleId="996">
     <w:name w:val="List Table 7 Colorful - Accent 3"/>
-    <w:basedOn w:val="892"/>
+    <w:basedOn w:val="894"/>
     <w:uiPriority w:val="99"/>
     <w:pPr>
       <w:pBdr/>
@@ -29639,9 +29964,9 @@
       </w:tcPr>
     </w:tblStylePr>
   </w:style>
-  <w:style w:type="table" w:styleId="995">
+  <w:style w:type="table" w:styleId="997">
     <w:name w:val="List Table 7 Colorful - Accent 4"/>
-    <w:basedOn w:val="892"/>
+    <w:basedOn w:val="894"/>
     <w:uiPriority w:val="99"/>
     <w:pPr>
       <w:pBdr/>
@@ -29895,9 +30220,9 @@
       </w:tcPr>
     </w:tblStylePr>
   </w:style>
-  <w:style w:type="table" w:styleId="996">
+  <w:style w:type="table" w:styleId="998">
     <w:name w:val="List Table 7 Colorful - Accent 5"/>
-    <w:basedOn w:val="892"/>
+    <w:basedOn w:val="894"/>
     <w:uiPriority w:val="99"/>
     <w:pPr>
       <w:pBdr/>
@@ -30151,9 +30476,9 @@
       </w:tcPr>
     </w:tblStylePr>
   </w:style>
-  <w:style w:type="table" w:styleId="997">
+  <w:style w:type="table" w:styleId="999">
     <w:name w:val="List Table 7 Colorful - Accent 6"/>
-    <w:basedOn w:val="892"/>
+    <w:basedOn w:val="894"/>
     <w:uiPriority w:val="99"/>
     <w:pPr>
       <w:pBdr/>
@@ -30407,9 +30732,9 @@
       </w:tcPr>
     </w:tblStylePr>
   </w:style>
-  <w:style w:type="table" w:styleId="998">
+  <w:style w:type="table" w:styleId="1000">
     <w:name w:val="Lined - Accent"/>
-    <w:basedOn w:val="892"/>
+    <w:basedOn w:val="894"/>
     <w:uiPriority w:val="99"/>
     <w:pPr>
       <w:pBdr/>
@@ -30644,9 +30969,9 @@
       </w:tcPr>
     </w:tblStylePr>
   </w:style>
-  <w:style w:type="table" w:styleId="999">
+  <w:style w:type="table" w:styleId="1001">
     <w:name w:val="Lined - Accent 1"/>
-    <w:basedOn w:val="892"/>
+    <w:basedOn w:val="894"/>
     <w:uiPriority w:val="99"/>
     <w:pPr>
       <w:pBdr/>
@@ -30881,9 +31206,9 @@
       </w:tcPr>
     </w:tblStylePr>
   </w:style>
-  <w:style w:type="table" w:styleId="1000">
+  <w:style w:type="table" w:styleId="1002">
     <w:name w:val="Lined - Accent 2"/>
-    <w:basedOn w:val="892"/>
+    <w:basedOn w:val="894"/>
     <w:uiPriority w:val="99"/>
     <w:pPr>
       <w:pBdr/>
@@ -31118,9 +31443,9 @@
       </w:tcPr>
     </w:tblStylePr>
   </w:style>
-  <w:style w:type="table" w:styleId="1001">
+  <w:style w:type="table" w:styleId="1003">
     <w:name w:val="Lined - Accent 3"/>
-    <w:basedOn w:val="892"/>
+    <w:basedOn w:val="894"/>
     <w:uiPriority w:val="99"/>
     <w:pPr>
       <w:pBdr/>
@@ -31355,9 +31680,9 @@
       </w:tcPr>
     </w:tblStylePr>
   </w:style>
-  <w:style w:type="table" w:styleId="1002">
+  <w:style w:type="table" w:styleId="1004">
     <w:name w:val="Lined - Accent 4"/>
-    <w:basedOn w:val="892"/>
+    <w:basedOn w:val="894"/>
     <w:uiPriority w:val="99"/>
     <w:pPr>
       <w:pBdr/>
@@ -31592,9 +31917,9 @@
       </w:tcPr>
     </w:tblStylePr>
   </w:style>
-  <w:style w:type="table" w:styleId="1003">
+  <w:style w:type="table" w:styleId="1005">
     <w:name w:val="Lined - Accent 5"/>
-    <w:basedOn w:val="892"/>
+    <w:basedOn w:val="894"/>
     <w:uiPriority w:val="99"/>
     <w:pPr>
       <w:pBdr/>
@@ -31829,9 +32154,9 @@
       </w:tcPr>
     </w:tblStylePr>
   </w:style>
-  <w:style w:type="table" w:styleId="1004">
+  <w:style w:type="table" w:styleId="1006">
     <w:name w:val="Lined - Accent 6"/>
-    <w:basedOn w:val="892"/>
+    <w:basedOn w:val="894"/>
     <w:uiPriority w:val="99"/>
     <w:pPr>
       <w:pBdr/>
@@ -32066,9 +32391,9 @@
       </w:tcPr>
     </w:tblStylePr>
   </w:style>
-  <w:style w:type="table" w:styleId="1005">
+  <w:style w:type="table" w:styleId="1007">
     <w:name w:val="Bordered &amp; Lined - Accent"/>
-    <w:basedOn w:val="892"/>
+    <w:basedOn w:val="894"/>
     <w:uiPriority w:val="99"/>
     <w:pPr>
       <w:pBdr/>
@@ -32310,9 +32635,9 @@
       </w:tcPr>
     </w:tblStylePr>
   </w:style>
-  <w:style w:type="table" w:styleId="1006">
+  <w:style w:type="table" w:styleId="1008">
     <w:name w:val="Bordered &amp; Lined - Accent 1"/>
-    <w:basedOn w:val="892"/>
+    <w:basedOn w:val="894"/>
     <w:uiPriority w:val="99"/>
     <w:pPr>
       <w:pBdr/>
@@ -32554,9 +32879,9 @@
       </w:tcPr>
     </w:tblStylePr>
   </w:style>
-  <w:style w:type="table" w:styleId="1007">
+  <w:style w:type="table" w:styleId="1009">
     <w:name w:val="Bordered &amp; Lined - Accent 2"/>
-    <w:basedOn w:val="892"/>
+    <w:basedOn w:val="894"/>
     <w:uiPriority w:val="99"/>
     <w:pPr>
       <w:pBdr/>
@@ -32798,9 +33123,9 @@
       </w:tcPr>
     </w:tblStylePr>
   </w:style>
-  <w:style w:type="table" w:styleId="1008">
+  <w:style w:type="table" w:styleId="1010">
     <w:name w:val="Bordered &amp; Lined - Accent 3"/>
-    <w:basedOn w:val="892"/>
+    <w:basedOn w:val="894"/>
     <w:uiPriority w:val="99"/>
     <w:pPr>
       <w:pBdr/>
@@ -33042,9 +33367,9 @@
       </w:tcPr>
     </w:tblStylePr>
   </w:style>
-  <w:style w:type="table" w:styleId="1009">
+  <w:style w:type="table" w:styleId="1011">
     <w:name w:val="Bordered &amp; Lined - Accent 4"/>
-    <w:basedOn w:val="892"/>
+    <w:basedOn w:val="894"/>
     <w:uiPriority w:val="99"/>
     <w:pPr>
       <w:pBdr/>
@@ -33286,9 +33611,9 @@
       </w:tcPr>
     </w:tblStylePr>
   </w:style>
-  <w:style w:type="table" w:styleId="1010">
+  <w:style w:type="table" w:styleId="1012">
     <w:name w:val="Bordered &amp; Lined - Accent 5"/>
-    <w:basedOn w:val="892"/>
+    <w:basedOn w:val="894"/>
     <w:uiPriority w:val="99"/>
     <w:pPr>
       <w:pBdr/>
@@ -33530,9 +33855,9 @@
       </w:tcPr>
     </w:tblStylePr>
   </w:style>
-  <w:style w:type="table" w:styleId="1011">
+  <w:style w:type="table" w:styleId="1013">
     <w:name w:val="Bordered &amp; Lined - Accent 6"/>
-    <w:basedOn w:val="892"/>
+    <w:basedOn w:val="894"/>
     <w:uiPriority w:val="99"/>
     <w:pPr>
       <w:pBdr/>
@@ -33774,9 +34099,9 @@
       </w:tcPr>
     </w:tblStylePr>
   </w:style>
-  <w:style w:type="table" w:styleId="1012">
+  <w:style w:type="table" w:styleId="1014">
     <w:name w:val="Bordered"/>
-    <w:basedOn w:val="892"/>
+    <w:basedOn w:val="894"/>
     <w:uiPriority w:val="99"/>
     <w:pPr>
       <w:pBdr/>
@@ -34005,9 +34330,9 @@
       </w:tcPr>
     </w:tblStylePr>
   </w:style>
-  <w:style w:type="table" w:styleId="1013">
+  <w:style w:type="table" w:styleId="1015">
     <w:name w:val="Bordered - Accent 1"/>
-    <w:basedOn w:val="892"/>
+    <w:basedOn w:val="894"/>
     <w:uiPriority w:val="99"/>
     <w:pPr>
       <w:pBdr/>
@@ -34236,9 +34561,9 @@
       </w:tcPr>
     </w:tblStylePr>
   </w:style>
-  <w:style w:type="table" w:styleId="1014">
+  <w:style w:type="table" w:styleId="1016">
     <w:name w:val="Bordered - Accent 2"/>
-    <w:basedOn w:val="892"/>
+    <w:basedOn w:val="894"/>
     <w:uiPriority w:val="99"/>
     <w:pPr>
       <w:pBdr/>
@@ -34467,9 +34792,9 @@
       </w:tcPr>
     </w:tblStylePr>
   </w:style>
-  <w:style w:type="table" w:styleId="1015">
+  <w:style w:type="table" w:styleId="1017">
     <w:name w:val="Bordered - Accent 3"/>
-    <w:basedOn w:val="892"/>
+    <w:basedOn w:val="894"/>
     <w:uiPriority w:val="99"/>
     <w:pPr>
       <w:pBdr/>
@@ -34698,9 +35023,9 @@
       </w:tcPr>
     </w:tblStylePr>
   </w:style>
-  <w:style w:type="table" w:styleId="1016">
+  <w:style w:type="table" w:styleId="1018">
     <w:name w:val="Bordered - Accent 4"/>
-    <w:basedOn w:val="892"/>
+    <w:basedOn w:val="894"/>
     <w:uiPriority w:val="99"/>
     <w:pPr>
       <w:pBdr/>
@@ -34929,9 +35254,9 @@
       </w:tcPr>
     </w:tblStylePr>
   </w:style>
-  <w:style w:type="table" w:styleId="1017">
+  <w:style w:type="table" w:styleId="1019">
     <w:name w:val="Bordered - Accent 5"/>
-    <w:basedOn w:val="892"/>
+    <w:basedOn w:val="894"/>
     <w:uiPriority w:val="99"/>
     <w:pPr>
       <w:pBdr/>
@@ -35160,9 +35485,9 @@
       </w:tcPr>
     </w:tblStylePr>
   </w:style>
-  <w:style w:type="table" w:styleId="1018">
+  <w:style w:type="table" w:styleId="1020">
     <w:name w:val="Bordered - Accent 6"/>
-    <w:basedOn w:val="892"/>
+    <w:basedOn w:val="894"/>
     <w:uiPriority w:val="99"/>
     <w:pPr>
       <w:pBdr/>
@@ -35391,11 +35716,11 @@
       </w:tcPr>
     </w:tblStylePr>
   </w:style>
-  <w:style w:type="paragraph" w:styleId="1019">
+  <w:style w:type="paragraph" w:styleId="1021">
     <w:name w:val="Heading 1"/>
-    <w:basedOn w:val="1080"/>
-    <w:next w:val="1080"/>
-    <w:link w:val="1030"/>
+    <w:basedOn w:val="1082"/>
+    <w:next w:val="1082"/>
+    <w:link w:val="1032"/>
     <w:uiPriority w:val="9"/>
     <w:qFormat/>
     <w:pPr>
@@ -35413,11 +35738,11 @@
       <w:szCs w:val="40"/>
     </w:rPr>
   </w:style>
-  <w:style w:type="paragraph" w:styleId="1020">
+  <w:style w:type="paragraph" w:styleId="1022">
     <w:name w:val="Heading 2"/>
-    <w:basedOn w:val="1080"/>
-    <w:next w:val="1080"/>
-    <w:link w:val="1031"/>
+    <w:basedOn w:val="1082"/>
+    <w:next w:val="1082"/>
+    <w:link w:val="1033"/>
     <w:uiPriority w:val="9"/>
     <w:unhideWhenUsed/>
     <w:qFormat/>
@@ -35436,11 +35761,11 @@
       <w:szCs w:val="32"/>
     </w:rPr>
   </w:style>
-  <w:style w:type="paragraph" w:styleId="1021">
+  <w:style w:type="paragraph" w:styleId="1023">
     <w:name w:val="Heading 3"/>
-    <w:basedOn w:val="1080"/>
-    <w:next w:val="1080"/>
-    <w:link w:val="1032"/>
+    <w:basedOn w:val="1082"/>
+    <w:next w:val="1082"/>
+    <w:link w:val="1034"/>
     <w:uiPriority w:val="9"/>
     <w:unhideWhenUsed/>
     <w:qFormat/>
@@ -35459,11 +35784,11 @@
       <w:szCs w:val="28"/>
     </w:rPr>
   </w:style>
-  <w:style w:type="paragraph" w:styleId="1022">
+  <w:style w:type="paragraph" w:styleId="1024">
     <w:name w:val="Heading 4"/>
-    <w:basedOn w:val="1080"/>
-    <w:next w:val="1080"/>
-    <w:link w:val="1033"/>
+    <w:basedOn w:val="1082"/>
+    <w:next w:val="1082"/>
+    <w:link w:val="1035"/>
     <w:uiPriority w:val="9"/>
     <w:unhideWhenUsed/>
     <w:qFormat/>
@@ -35482,11 +35807,11 @@
       <w:color w:val="0f4761" w:themeColor="accent1" w:themeShade="BF"/>
     </w:rPr>
   </w:style>
-  <w:style w:type="paragraph" w:styleId="1023">
+  <w:style w:type="paragraph" w:styleId="1025">
     <w:name w:val="Heading 5"/>
-    <w:basedOn w:val="1080"/>
-    <w:next w:val="1080"/>
-    <w:link w:val="1034"/>
+    <w:basedOn w:val="1082"/>
+    <w:next w:val="1082"/>
+    <w:link w:val="1036"/>
     <w:uiPriority w:val="9"/>
     <w:unhideWhenUsed/>
     <w:qFormat/>
@@ -35503,11 +35828,11 @@
       <w:color w:val="0f4761" w:themeColor="accent1" w:themeShade="BF"/>
     </w:rPr>
   </w:style>
-  <w:style w:type="paragraph" w:styleId="1024">
+  <w:style w:type="paragraph" w:styleId="1026">
     <w:name w:val="Heading 6"/>
-    <w:basedOn w:val="1080"/>
-    <w:next w:val="1080"/>
-    <w:link w:val="1035"/>
+    <w:basedOn w:val="1082"/>
+    <w:next w:val="1082"/>
+    <w:link w:val="1037"/>
     <w:uiPriority w:val="9"/>
     <w:unhideWhenUsed/>
     <w:qFormat/>
@@ -35526,11 +35851,11 @@
       <w:color w:val="595959" w:themeColor="text1" w:themeTint="A6"/>
     </w:rPr>
   </w:style>
-  <w:style w:type="paragraph" w:styleId="1025">
+  <w:style w:type="paragraph" w:styleId="1027">
     <w:name w:val="Heading 7"/>
-    <w:basedOn w:val="1080"/>
-    <w:next w:val="1080"/>
-    <w:link w:val="1036"/>
+    <w:basedOn w:val="1082"/>
+    <w:next w:val="1082"/>
+    <w:link w:val="1038"/>
     <w:uiPriority w:val="9"/>
     <w:unhideWhenUsed/>
     <w:qFormat/>
@@ -35547,11 +35872,11 @@
       <w:color w:val="595959" w:themeColor="text1" w:themeTint="A6"/>
     </w:rPr>
   </w:style>
-  <w:style w:type="paragraph" w:styleId="1026">
+  <w:style w:type="paragraph" w:styleId="1028">
     <w:name w:val="Heading 8"/>
-    <w:basedOn w:val="1080"/>
-    <w:next w:val="1080"/>
-    <w:link w:val="1037"/>
+    <w:basedOn w:val="1082"/>
+    <w:next w:val="1082"/>
+    <w:link w:val="1039"/>
     <w:uiPriority w:val="9"/>
     <w:unhideWhenUsed/>
     <w:qFormat/>
@@ -35570,11 +35895,11 @@
       <w:color w:val="272727" w:themeColor="text1" w:themeTint="D8"/>
     </w:rPr>
   </w:style>
-  <w:style w:type="paragraph" w:styleId="1027">
+  <w:style w:type="paragraph" w:styleId="1029">
     <w:name w:val="Heading 9"/>
-    <w:basedOn w:val="1080"/>
-    <w:next w:val="1080"/>
-    <w:link w:val="1038"/>
+    <w:basedOn w:val="1082"/>
+    <w:next w:val="1082"/>
+    <w:link w:val="1040"/>
     <w:uiPriority w:val="9"/>
     <w:unhideWhenUsed/>
     <w:qFormat/>
@@ -35593,7 +35918,7 @@
       <w:color w:val="272727" w:themeColor="text1" w:themeTint="D8"/>
     </w:rPr>
   </w:style>
-  <w:style w:type="character" w:styleId="1028" w:default="1">
+  <w:style w:type="character" w:styleId="1030" w:default="1">
     <w:name w:val="Default Paragraph Font"/>
     <w:uiPriority w:val="1"/>
     <w:semiHidden/>
@@ -35604,7 +35929,7 @@
       <w:ind/>
     </w:pPr>
   </w:style>
-  <w:style w:type="numbering" w:styleId="1029" w:default="1">
+  <w:style w:type="numbering" w:styleId="1031" w:default="1">
     <w:name w:val="No List"/>
     <w:uiPriority w:val="99"/>
     <w:semiHidden/>
@@ -35615,10 +35940,10 @@
       <w:ind/>
     </w:pPr>
   </w:style>
-  <w:style w:type="character" w:styleId="1030">
+  <w:style w:type="character" w:styleId="1032">
     <w:name w:val="Heading 1 Char"/>
-    <w:basedOn w:val="1028"/>
-    <w:link w:val="1019"/>
+    <w:basedOn w:val="1030"/>
+    <w:link w:val="1021"/>
     <w:uiPriority w:val="9"/>
     <w:pPr>
       <w:pBdr/>
@@ -35632,10 +35957,10 @@
       <w:szCs w:val="40"/>
     </w:rPr>
   </w:style>
-  <w:style w:type="character" w:styleId="1031">
+  <w:style w:type="character" w:styleId="1033">
     <w:name w:val="Heading 2 Char"/>
-    <w:basedOn w:val="1028"/>
-    <w:link w:val="1020"/>
+    <w:basedOn w:val="1030"/>
+    <w:link w:val="1022"/>
     <w:uiPriority w:val="9"/>
     <w:pPr>
       <w:pBdr/>
@@ -35649,10 +35974,10 @@
       <w:szCs w:val="32"/>
     </w:rPr>
   </w:style>
-  <w:style w:type="character" w:styleId="1032">
+  <w:style w:type="character" w:styleId="1034">
     <w:name w:val="Heading 3 Char"/>
-    <w:basedOn w:val="1028"/>
-    <w:link w:val="1021"/>
+    <w:basedOn w:val="1030"/>
+    <w:link w:val="1023"/>
     <w:uiPriority w:val="9"/>
     <w:pPr>
       <w:pBdr/>
@@ -35666,10 +35991,10 @@
       <w:szCs w:val="28"/>
     </w:rPr>
   </w:style>
-  <w:style w:type="character" w:styleId="1033">
+  <w:style w:type="character" w:styleId="1035">
     <w:name w:val="Heading 4 Char"/>
-    <w:basedOn w:val="1028"/>
-    <w:link w:val="1022"/>
+    <w:basedOn w:val="1030"/>
+    <w:link w:val="1024"/>
     <w:uiPriority w:val="9"/>
     <w:pPr>
       <w:pBdr/>
@@ -35683,10 +36008,10 @@
       <w:color w:val="0f4761" w:themeColor="accent1" w:themeShade="BF"/>
     </w:rPr>
   </w:style>
-  <w:style w:type="character" w:styleId="1034">
+  <w:style w:type="character" w:styleId="1036">
     <w:name w:val="Heading 5 Char"/>
-    <w:basedOn w:val="1028"/>
-    <w:link w:val="1023"/>
+    <w:basedOn w:val="1030"/>
+    <w:link w:val="1025"/>
     <w:uiPriority w:val="9"/>
     <w:pPr>
       <w:pBdr/>
@@ -35698,10 +36023,10 @@
       <w:color w:val="0f4761" w:themeColor="accent1" w:themeShade="BF"/>
     </w:rPr>
   </w:style>
-  <w:style w:type="character" w:styleId="1035">
+  <w:style w:type="character" w:styleId="1037">
     <w:name w:val="Heading 6 Char"/>
-    <w:basedOn w:val="1028"/>
-    <w:link w:val="1024"/>
+    <w:basedOn w:val="1030"/>
+    <w:link w:val="1026"/>
     <w:uiPriority w:val="9"/>
     <w:pPr>
       <w:pBdr/>
@@ -35715,10 +36040,10 @@
       <w:color w:val="595959" w:themeColor="text1" w:themeTint="A6"/>
     </w:rPr>
   </w:style>
-  <w:style w:type="character" w:styleId="1036">
+  <w:style w:type="character" w:styleId="1038">
     <w:name w:val="Heading 7 Char"/>
-    <w:basedOn w:val="1028"/>
-    <w:link w:val="1025"/>
+    <w:basedOn w:val="1030"/>
+    <w:link w:val="1027"/>
     <w:uiPriority w:val="9"/>
     <w:pPr>
       <w:pBdr/>
@@ -35730,10 +36055,10 @@
       <w:color w:val="595959" w:themeColor="text1" w:themeTint="A6"/>
     </w:rPr>
   </w:style>
-  <w:style w:type="character" w:styleId="1037">
+  <w:style w:type="character" w:styleId="1039">
     <w:name w:val="Heading 8 Char"/>
-    <w:basedOn w:val="1028"/>
-    <w:link w:val="1026"/>
+    <w:basedOn w:val="1030"/>
+    <w:link w:val="1028"/>
     <w:uiPriority w:val="9"/>
     <w:pPr>
       <w:pBdr/>
@@ -35747,10 +36072,10 @@
       <w:color w:val="272727" w:themeColor="text1" w:themeTint="D8"/>
     </w:rPr>
   </w:style>
-  <w:style w:type="character" w:styleId="1038">
+  <w:style w:type="character" w:styleId="1040">
     <w:name w:val="Heading 9 Char"/>
-    <w:basedOn w:val="1028"/>
-    <w:link w:val="1027"/>
+    <w:basedOn w:val="1030"/>
+    <w:link w:val="1029"/>
     <w:uiPriority w:val="9"/>
     <w:pPr>
       <w:pBdr/>
@@ -35764,11 +36089,11 @@
       <w:color w:val="272727" w:themeColor="text1" w:themeTint="D8"/>
     </w:rPr>
   </w:style>
-  <w:style w:type="paragraph" w:styleId="1039">
+  <w:style w:type="paragraph" w:styleId="1041">
     <w:name w:val="Title"/>
-    <w:basedOn w:val="1080"/>
-    <w:next w:val="1080"/>
-    <w:link w:val="1040"/>
+    <w:basedOn w:val="1082"/>
+    <w:next w:val="1082"/>
+    <w:link w:val="1042"/>
     <w:uiPriority w:val="10"/>
     <w:qFormat/>
     <w:pPr>
@@ -35784,10 +36109,10 @@
       <w:szCs w:val="56"/>
     </w:rPr>
   </w:style>
-  <w:style w:type="character" w:styleId="1040">
+  <w:style w:type="character" w:styleId="1042">
     <w:name w:val="Title Char"/>
-    <w:basedOn w:val="1028"/>
-    <w:link w:val="1039"/>
+    <w:basedOn w:val="1030"/>
+    <w:link w:val="1041"/>
     <w:uiPriority w:val="10"/>
     <w:pPr>
       <w:pBdr/>
@@ -35801,11 +36126,11 @@
       <w:szCs w:val="56"/>
     </w:rPr>
   </w:style>
-  <w:style w:type="paragraph" w:styleId="1041">
+  <w:style w:type="paragraph" w:styleId="1043">
     <w:name w:val="Subtitle"/>
-    <w:basedOn w:val="1080"/>
-    <w:next w:val="1080"/>
-    <w:link w:val="1042"/>
+    <w:basedOn w:val="1082"/>
+    <w:next w:val="1082"/>
+    <w:link w:val="1044"/>
     <w:uiPriority w:val="11"/>
     <w:qFormat/>
     <w:pPr>
@@ -35823,10 +36148,10 @@
       <w:szCs w:val="28"/>
     </w:rPr>
   </w:style>
-  <w:style w:type="character" w:styleId="1042">
+  <w:style w:type="character" w:styleId="1044">
     <w:name w:val="Subtitle Char"/>
-    <w:basedOn w:val="1028"/>
-    <w:link w:val="1041"/>
+    <w:basedOn w:val="1030"/>
+    <w:link w:val="1043"/>
     <w:uiPriority w:val="11"/>
     <w:pPr>
       <w:pBdr/>
@@ -35840,11 +36165,11 @@
       <w:szCs w:val="28"/>
     </w:rPr>
   </w:style>
-  <w:style w:type="paragraph" w:styleId="1043">
+  <w:style w:type="paragraph" w:styleId="1045">
     <w:name w:val="Quote"/>
-    <w:basedOn w:val="1080"/>
-    <w:next w:val="1080"/>
-    <w:link w:val="1044"/>
+    <w:basedOn w:val="1082"/>
+    <w:next w:val="1082"/>
+    <w:link w:val="1046"/>
     <w:uiPriority w:val="29"/>
     <w:qFormat/>
     <w:pPr>
@@ -35859,10 +36184,10 @@
       <w:color w:val="404040" w:themeColor="text1" w:themeTint="BF"/>
     </w:rPr>
   </w:style>
-  <w:style w:type="character" w:styleId="1044">
+  <w:style w:type="character" w:styleId="1046">
     <w:name w:val="Quote Char"/>
-    <w:basedOn w:val="1028"/>
-    <w:link w:val="1043"/>
+    <w:basedOn w:val="1030"/>
+    <w:link w:val="1045"/>
     <w:uiPriority w:val="29"/>
     <w:pPr>
       <w:pBdr/>
@@ -35875,9 +36200,9 @@
       <w:color w:val="404040" w:themeColor="text1" w:themeTint="BF"/>
     </w:rPr>
   </w:style>
-  <w:style w:type="paragraph" w:styleId="1045">
+  <w:style w:type="paragraph" w:styleId="1047">
     <w:name w:val="List Paragraph"/>
-    <w:basedOn w:val="1080"/>
+    <w:basedOn w:val="1082"/>
     <w:uiPriority w:val="34"/>
     <w:qFormat/>
     <w:pPr>
@@ -35887,9 +36212,9 @@
       <w:contextualSpacing w:val="true"/>
     </w:pPr>
   </w:style>
-  <w:style w:type="character" w:styleId="1046">
+  <w:style w:type="character" w:styleId="1048">
     <w:name w:val="Intense Emphasis"/>
-    <w:basedOn w:val="1028"/>
+    <w:basedOn w:val="1030"/>
     <w:uiPriority w:val="21"/>
     <w:qFormat/>
     <w:pPr>
@@ -35903,11 +36228,11 @@
       <w:color w:val="0f4761" w:themeColor="accent1" w:themeShade="BF"/>
     </w:rPr>
   </w:style>
-  <w:style w:type="paragraph" w:styleId="1047">
+  <w:style w:type="paragraph" w:styleId="1049">
     <w:name w:val="Intense Quote"/>
-    <w:basedOn w:val="1080"/>
-    <w:next w:val="1080"/>
-    <w:link w:val="1048"/>
+    <w:basedOn w:val="1082"/>
+    <w:next w:val="1082"/>
+    <w:link w:val="1050"/>
     <w:uiPriority w:val="30"/>
     <w:qFormat/>
     <w:pPr>
@@ -35925,10 +36250,10 @@
       <w:color w:val="0f4761" w:themeColor="accent1" w:themeShade="BF"/>
     </w:rPr>
   </w:style>
-  <w:style w:type="character" w:styleId="1048">
+  <w:style w:type="character" w:styleId="1050">
     <w:name w:val="Intense Quote Char"/>
-    <w:basedOn w:val="1028"/>
-    <w:link w:val="1047"/>
+    <w:basedOn w:val="1030"/>
+    <w:link w:val="1049"/>
     <w:uiPriority w:val="30"/>
     <w:pPr>
       <w:pBdr/>
@@ -35941,9 +36266,9 @@
       <w:color w:val="0f4761" w:themeColor="accent1" w:themeShade="BF"/>
     </w:rPr>
   </w:style>
-  <w:style w:type="character" w:styleId="1049">
+  <w:style w:type="character" w:styleId="1051">
     <w:name w:val="Intense Reference"/>
-    <w:basedOn w:val="1028"/>
+    <w:basedOn w:val="1030"/>
     <w:uiPriority w:val="32"/>
     <w:qFormat/>
     <w:pPr>
@@ -35959,9 +36284,9 @@
       <w:spacing w:val="5"/>
     </w:rPr>
   </w:style>
-  <w:style w:type="paragraph" w:styleId="1050">
+  <w:style w:type="paragraph" w:styleId="1052">
     <w:name w:val="No Spacing"/>
-    <w:basedOn w:val="1080"/>
+    <w:basedOn w:val="1082"/>
     <w:uiPriority w:val="1"/>
     <w:qFormat/>
     <w:pPr>
@@ -35970,9 +36295,9 @@
       <w:ind/>
     </w:pPr>
   </w:style>
-  <w:style w:type="character" w:styleId="1051">
+  <w:style w:type="character" w:styleId="1053">
     <w:name w:val="Subtle Emphasis"/>
-    <w:basedOn w:val="1028"/>
+    <w:basedOn w:val="1030"/>
     <w:uiPriority w:val="19"/>
     <w:qFormat/>
     <w:pPr>
@@ -35986,9 +36311,9 @@
       <w:color w:val="404040" w:themeColor="text1" w:themeTint="BF"/>
     </w:rPr>
   </w:style>
-  <w:style w:type="character" w:styleId="1052">
+  <w:style w:type="character" w:styleId="1054">
     <w:name w:val="Emphasis"/>
-    <w:basedOn w:val="1028"/>
+    <w:basedOn w:val="1030"/>
     <w:uiPriority w:val="20"/>
     <w:qFormat/>
     <w:pPr>
@@ -36001,9 +36326,9 @@
       <w:iCs/>
     </w:rPr>
   </w:style>
-  <w:style w:type="character" w:styleId="1053">
+  <w:style w:type="character" w:styleId="1055">
     <w:name w:val="Strong"/>
-    <w:basedOn w:val="1028"/>
+    <w:basedOn w:val="1030"/>
     <w:uiPriority w:val="22"/>
     <w:qFormat/>
     <w:pPr>
@@ -36016,9 +36341,9 @@
       <w:bCs/>
     </w:rPr>
   </w:style>
-  <w:style w:type="character" w:styleId="1054">
+  <w:style w:type="character" w:styleId="1056">
     <w:name w:val="Subtle Reference"/>
-    <w:basedOn w:val="1028"/>
+    <w:basedOn w:val="1030"/>
     <w:uiPriority w:val="31"/>
     <w:qFormat/>
     <w:pPr>
@@ -36031,9 +36356,9 @@
       <w:color w:val="5a5a5a" w:themeColor="text1" w:themeTint="A5"/>
     </w:rPr>
   </w:style>
-  <w:style w:type="character" w:styleId="1055">
+  <w:style w:type="character" w:styleId="1057">
     <w:name w:val="Book Title"/>
-    <w:basedOn w:val="1028"/>
+    <w:basedOn w:val="1030"/>
     <w:uiPriority w:val="33"/>
     <w:qFormat/>
     <w:pPr>
@@ -36049,36 +36374,9 @@
       <w:spacing w:val="5"/>
     </w:rPr>
   </w:style>
-  <w:style w:type="paragraph" w:styleId="1056">
+  <w:style w:type="paragraph" w:styleId="1058">
     <w:name w:val="Header"/>
-    <w:basedOn w:val="1080"/>
-    <w:link w:val="1057"/>
-    <w:uiPriority w:val="99"/>
-    <w:unhideWhenUsed/>
-    <w:pPr>
-      <w:pBdr/>
-      <w:tabs>
-        <w:tab w:val="center" w:leader="none" w:pos="4844"/>
-        <w:tab w:val="right" w:leader="none" w:pos="9689"/>
-      </w:tabs>
-      <w:spacing w:after="0" w:line="240" w:lineRule="auto"/>
-      <w:ind/>
-    </w:pPr>
-  </w:style>
-  <w:style w:type="character" w:styleId="1057">
-    <w:name w:val="Header Char"/>
-    <w:basedOn w:val="1028"/>
-    <w:link w:val="1056"/>
-    <w:uiPriority w:val="99"/>
-    <w:pPr>
-      <w:pBdr/>
-      <w:spacing/>
-      <w:ind/>
-    </w:pPr>
-  </w:style>
-  <w:style w:type="paragraph" w:styleId="1058">
-    <w:name w:val="Footer"/>
-    <w:basedOn w:val="1080"/>
+    <w:basedOn w:val="1082"/>
     <w:link w:val="1059"/>
     <w:uiPriority w:val="99"/>
     <w:unhideWhenUsed/>
@@ -36093,8 +36391,8 @@
     </w:pPr>
   </w:style>
   <w:style w:type="character" w:styleId="1059">
-    <w:name w:val="Footer Char"/>
-    <w:basedOn w:val="1028"/>
+    <w:name w:val="Header Char"/>
+    <w:basedOn w:val="1030"/>
     <w:link w:val="1058"/>
     <w:uiPriority w:val="99"/>
     <w:pPr>
@@ -36104,9 +36402,36 @@
     </w:pPr>
   </w:style>
   <w:style w:type="paragraph" w:styleId="1060">
+    <w:name w:val="Footer"/>
+    <w:basedOn w:val="1082"/>
+    <w:link w:val="1061"/>
+    <w:uiPriority w:val="99"/>
+    <w:unhideWhenUsed/>
+    <w:pPr>
+      <w:pBdr/>
+      <w:tabs>
+        <w:tab w:val="center" w:leader="none" w:pos="4844"/>
+        <w:tab w:val="right" w:leader="none" w:pos="9689"/>
+      </w:tabs>
+      <w:spacing w:after="0" w:line="240" w:lineRule="auto"/>
+      <w:ind/>
+    </w:pPr>
+  </w:style>
+  <w:style w:type="character" w:styleId="1061">
+    <w:name w:val="Footer Char"/>
+    <w:basedOn w:val="1030"/>
+    <w:link w:val="1060"/>
+    <w:uiPriority w:val="99"/>
+    <w:pPr>
+      <w:pBdr/>
+      <w:spacing/>
+      <w:ind/>
+    </w:pPr>
+  </w:style>
+  <w:style w:type="paragraph" w:styleId="1062">
     <w:name w:val="Caption"/>
-    <w:basedOn w:val="1080"/>
-    <w:next w:val="1080"/>
+    <w:basedOn w:val="1082"/>
+    <w:next w:val="1082"/>
     <w:uiPriority w:val="35"/>
     <w:unhideWhenUsed/>
     <w:qFormat/>
@@ -36123,10 +36448,10 @@
       <w:szCs w:val="18"/>
     </w:rPr>
   </w:style>
-  <w:style w:type="paragraph" w:styleId="1061">
+  <w:style w:type="paragraph" w:styleId="1063">
     <w:name w:val="footnote text"/>
-    <w:basedOn w:val="1080"/>
-    <w:link w:val="1062"/>
+    <w:basedOn w:val="1082"/>
+    <w:link w:val="1064"/>
     <w:uiPriority w:val="99"/>
     <w:semiHidden/>
     <w:unhideWhenUsed/>
@@ -36140,10 +36465,10 @@
       <w:szCs w:val="20"/>
     </w:rPr>
   </w:style>
-  <w:style w:type="character" w:styleId="1062">
+  <w:style w:type="character" w:styleId="1064">
     <w:name w:val="Footnote Text Char"/>
-    <w:basedOn w:val="1028"/>
-    <w:link w:val="1061"/>
+    <w:basedOn w:val="1030"/>
+    <w:link w:val="1063"/>
     <w:uiPriority w:val="99"/>
     <w:semiHidden/>
     <w:pPr>
@@ -36156,9 +36481,9 @@
       <w:szCs w:val="20"/>
     </w:rPr>
   </w:style>
-  <w:style w:type="character" w:styleId="1063">
+  <w:style w:type="character" w:styleId="1065">
     <w:name w:val="footnote reference"/>
-    <w:basedOn w:val="1028"/>
+    <w:basedOn w:val="1030"/>
     <w:uiPriority w:val="99"/>
     <w:semiHidden/>
     <w:unhideWhenUsed/>
@@ -36171,10 +36496,10 @@
       <w:vertAlign w:val="superscript"/>
     </w:rPr>
   </w:style>
-  <w:style w:type="paragraph" w:styleId="1064">
+  <w:style w:type="paragraph" w:styleId="1066">
     <w:name w:val="endnote text"/>
-    <w:basedOn w:val="1080"/>
-    <w:link w:val="1065"/>
+    <w:basedOn w:val="1082"/>
+    <w:link w:val="1067"/>
     <w:uiPriority w:val="99"/>
     <w:semiHidden/>
     <w:unhideWhenUsed/>
@@ -36188,10 +36513,10 @@
       <w:szCs w:val="20"/>
     </w:rPr>
   </w:style>
-  <w:style w:type="character" w:styleId="1065">
+  <w:style w:type="character" w:styleId="1067">
     <w:name w:val="Endnote Text Char"/>
-    <w:basedOn w:val="1028"/>
-    <w:link w:val="1064"/>
+    <w:basedOn w:val="1030"/>
+    <w:link w:val="1066"/>
     <w:uiPriority w:val="99"/>
     <w:semiHidden/>
     <w:pPr>
@@ -36204,9 +36529,9 @@
       <w:szCs w:val="20"/>
     </w:rPr>
   </w:style>
-  <w:style w:type="character" w:styleId="1066">
+  <w:style w:type="character" w:styleId="1068">
     <w:name w:val="endnote reference"/>
-    <w:basedOn w:val="1028"/>
+    <w:basedOn w:val="1030"/>
     <w:uiPriority w:val="99"/>
     <w:semiHidden/>
     <w:unhideWhenUsed/>
@@ -36219,9 +36544,9 @@
       <w:vertAlign w:val="superscript"/>
     </w:rPr>
   </w:style>
-  <w:style w:type="character" w:styleId="1067">
+  <w:style w:type="character" w:styleId="1069">
     <w:name w:val="FollowedHyperlink"/>
-    <w:basedOn w:val="1028"/>
+    <w:basedOn w:val="1030"/>
     <w:uiPriority w:val="99"/>
     <w:semiHidden/>
     <w:unhideWhenUsed/>
@@ -36235,10 +36560,10 @@
       <w:u w:val="single"/>
     </w:rPr>
   </w:style>
-  <w:style w:type="paragraph" w:styleId="1068">
+  <w:style w:type="paragraph" w:styleId="1070">
     <w:name w:val="toc 1"/>
-    <w:basedOn w:val="1080"/>
-    <w:next w:val="1080"/>
+    <w:basedOn w:val="1082"/>
+    <w:next w:val="1082"/>
     <w:uiPriority w:val="39"/>
     <w:unhideWhenUsed/>
     <w:pPr>
@@ -36247,10 +36572,10 @@
       <w:ind/>
     </w:pPr>
   </w:style>
-  <w:style w:type="paragraph" w:styleId="1069">
+  <w:style w:type="paragraph" w:styleId="1071">
     <w:name w:val="toc 2"/>
-    <w:basedOn w:val="1080"/>
-    <w:next w:val="1080"/>
+    <w:basedOn w:val="1082"/>
+    <w:next w:val="1082"/>
     <w:uiPriority w:val="39"/>
     <w:unhideWhenUsed/>
     <w:pPr>
@@ -36259,10 +36584,10 @@
       <w:ind w:left="220"/>
     </w:pPr>
   </w:style>
-  <w:style w:type="paragraph" w:styleId="1070">
+  <w:style w:type="paragraph" w:styleId="1072">
     <w:name w:val="toc 3"/>
-    <w:basedOn w:val="1080"/>
-    <w:next w:val="1080"/>
+    <w:basedOn w:val="1082"/>
+    <w:next w:val="1082"/>
     <w:uiPriority w:val="39"/>
     <w:unhideWhenUsed/>
     <w:pPr>
@@ -36271,10 +36596,10 @@
       <w:ind w:left="440"/>
     </w:pPr>
   </w:style>
-  <w:style w:type="paragraph" w:styleId="1071">
+  <w:style w:type="paragraph" w:styleId="1073">
     <w:name w:val="toc 4"/>
-    <w:basedOn w:val="1080"/>
-    <w:next w:val="1080"/>
+    <w:basedOn w:val="1082"/>
+    <w:next w:val="1082"/>
     <w:uiPriority w:val="39"/>
     <w:unhideWhenUsed/>
     <w:pPr>
@@ -36283,10 +36608,10 @@
       <w:ind w:left="660"/>
     </w:pPr>
   </w:style>
-  <w:style w:type="paragraph" w:styleId="1072">
+  <w:style w:type="paragraph" w:styleId="1074">
     <w:name w:val="toc 5"/>
-    <w:basedOn w:val="1080"/>
-    <w:next w:val="1080"/>
+    <w:basedOn w:val="1082"/>
+    <w:next w:val="1082"/>
     <w:uiPriority w:val="39"/>
     <w:unhideWhenUsed/>
     <w:pPr>
@@ -36295,10 +36620,10 @@
       <w:ind w:left="880"/>
     </w:pPr>
   </w:style>
-  <w:style w:type="paragraph" w:styleId="1073">
+  <w:style w:type="paragraph" w:styleId="1075">
     <w:name w:val="toc 6"/>
-    <w:basedOn w:val="1080"/>
-    <w:next w:val="1080"/>
+    <w:basedOn w:val="1082"/>
+    <w:next w:val="1082"/>
     <w:uiPriority w:val="39"/>
     <w:unhideWhenUsed/>
     <w:pPr>
@@ -36307,10 +36632,10 @@
       <w:ind w:left="1100"/>
     </w:pPr>
   </w:style>
-  <w:style w:type="paragraph" w:styleId="1074">
+  <w:style w:type="paragraph" w:styleId="1076">
     <w:name w:val="toc 7"/>
-    <w:basedOn w:val="1080"/>
-    <w:next w:val="1080"/>
+    <w:basedOn w:val="1082"/>
+    <w:next w:val="1082"/>
     <w:uiPriority w:val="39"/>
     <w:unhideWhenUsed/>
     <w:pPr>
@@ -36319,10 +36644,10 @@
       <w:ind w:left="1320"/>
     </w:pPr>
   </w:style>
-  <w:style w:type="paragraph" w:styleId="1075">
+  <w:style w:type="paragraph" w:styleId="1077">
     <w:name w:val="toc 8"/>
-    <w:basedOn w:val="1080"/>
-    <w:next w:val="1080"/>
+    <w:basedOn w:val="1082"/>
+    <w:next w:val="1082"/>
     <w:uiPriority w:val="39"/>
     <w:unhideWhenUsed/>
     <w:pPr>
@@ -36331,10 +36656,10 @@
       <w:ind w:left="1540"/>
     </w:pPr>
   </w:style>
-  <w:style w:type="paragraph" w:styleId="1076">
+  <w:style w:type="paragraph" w:styleId="1078">
     <w:name w:val="toc 9"/>
-    <w:basedOn w:val="1080"/>
-    <w:next w:val="1080"/>
+    <w:basedOn w:val="1082"/>
+    <w:next w:val="1082"/>
     <w:uiPriority w:val="39"/>
     <w:unhideWhenUsed/>
     <w:pPr>
@@ -36343,9 +36668,9 @@
       <w:ind w:left="1760"/>
     </w:pPr>
   </w:style>
-  <w:style w:type="character" w:styleId="1077">
+  <w:style w:type="character" w:styleId="1079">
     <w:name w:val="Placeholder Text"/>
-    <w:basedOn w:val="1028"/>
+    <w:basedOn w:val="1030"/>
     <w:uiPriority w:val="99"/>
     <w:semiHidden/>
     <w:pPr>
@@ -36357,7 +36682,7 @@
       <w:color w:val="666666"/>
     </w:rPr>
   </w:style>
-  <w:style w:type="paragraph" w:styleId="1078">
+  <w:style w:type="paragraph" w:styleId="1080">
     <w:name w:val="TOC Heading"/>
     <w:uiPriority w:val="39"/>
     <w:unhideWhenUsed/>
@@ -36367,10 +36692,10 @@
       <w:ind/>
     </w:pPr>
   </w:style>
-  <w:style w:type="paragraph" w:styleId="1079">
+  <w:style w:type="paragraph" w:styleId="1081">
     <w:name w:val="table of figures"/>
-    <w:basedOn w:val="1080"/>
-    <w:next w:val="1080"/>
+    <w:basedOn w:val="1082"/>
+    <w:next w:val="1082"/>
     <w:uiPriority w:val="99"/>
     <w:unhideWhenUsed/>
     <w:pPr>
@@ -36379,10 +36704,10 @@
       <w:ind/>
     </w:pPr>
   </w:style>
-  <w:style w:type="paragraph" w:styleId="1080" w:default="1">
+  <w:style w:type="paragraph" w:styleId="1082" w:default="1">
     <w:name w:val="Normal"/>
-    <w:next w:val="1080"/>
-    <w:link w:val="1080"/>
+    <w:next w:val="1082"/>
+    <w:link w:val="1082"/>
     <w:qFormat/>
     <w:pPr>
       <w:pBdr/>
@@ -36399,11 +36724,11 @@
       <w:lang w:val="en-US" w:eastAsia="pt-BR" w:bidi="ar-SA"/>
     </w:rPr>
   </w:style>
-  <w:style w:type="paragraph" w:styleId="1081">
+  <w:style w:type="paragraph" w:styleId="1083">
     <w:name w:val="Título 1"/>
-    <w:basedOn w:val="1080"/>
-    <w:next w:val="1080"/>
-    <w:link w:val="1080"/>
+    <w:basedOn w:val="1082"/>
+    <w:next w:val="1082"/>
+    <w:link w:val="1082"/>
     <w:qFormat/>
     <w:pPr>
       <w:keepNext w:val="true"/>
@@ -36418,11 +36743,11 @@
       <w:sz w:val="26"/>
     </w:rPr>
   </w:style>
-  <w:style w:type="paragraph" w:styleId="1082">
+  <w:style w:type="paragraph" w:styleId="1084">
     <w:name w:val="Título 2"/>
-    <w:basedOn w:val="1080"/>
-    <w:next w:val="1080"/>
-    <w:link w:val="1080"/>
+    <w:basedOn w:val="1082"/>
+    <w:next w:val="1082"/>
+    <w:link w:val="1082"/>
     <w:qFormat/>
     <w:pPr>
       <w:keepNext w:val="true"/>
@@ -36436,11 +36761,11 @@
       <w:b/>
     </w:rPr>
   </w:style>
-  <w:style w:type="paragraph" w:styleId="1083">
+  <w:style w:type="paragraph" w:styleId="1085">
     <w:name w:val="Título 3"/>
-    <w:basedOn w:val="1080"/>
-    <w:next w:val="1080"/>
-    <w:link w:val="1080"/>
+    <w:basedOn w:val="1082"/>
+    <w:next w:val="1082"/>
+    <w:link w:val="1082"/>
     <w:qFormat/>
     <w:pPr>
       <w:keepNext w:val="true"/>
@@ -36455,11 +36780,11 @@
       <w:sz w:val="24"/>
     </w:rPr>
   </w:style>
-  <w:style w:type="paragraph" w:styleId="1084">
+  <w:style w:type="paragraph" w:styleId="1086">
     <w:name w:val="Título 4"/>
-    <w:basedOn w:val="1080"/>
-    <w:next w:val="1080"/>
-    <w:link w:val="1080"/>
+    <w:basedOn w:val="1082"/>
+    <w:next w:val="1082"/>
+    <w:link w:val="1082"/>
     <w:qFormat/>
     <w:pPr>
       <w:keepNext w:val="true"/>
@@ -36473,11 +36798,11 @@
       <w:b/>
     </w:rPr>
   </w:style>
-  <w:style w:type="paragraph" w:styleId="1085">
+  <w:style w:type="paragraph" w:styleId="1087">
     <w:name w:val="Título 5"/>
-    <w:basedOn w:val="1080"/>
-    <w:next w:val="1080"/>
-    <w:link w:val="1080"/>
+    <w:basedOn w:val="1082"/>
+    <w:next w:val="1082"/>
+    <w:link w:val="1082"/>
     <w:qFormat/>
     <w:pPr>
       <w:pBdr/>
@@ -36489,11 +36814,11 @@
       <w:sz w:val="22"/>
     </w:rPr>
   </w:style>
-  <w:style w:type="paragraph" w:styleId="1086">
+  <w:style w:type="paragraph" w:styleId="1088">
     <w:name w:val="Título 6"/>
-    <w:basedOn w:val="1080"/>
-    <w:next w:val="1080"/>
-    <w:link w:val="1080"/>
+    <w:basedOn w:val="1082"/>
+    <w:next w:val="1082"/>
+    <w:link w:val="1082"/>
     <w:qFormat/>
     <w:pPr>
       <w:pBdr/>
@@ -36509,10 +36834,10 @@
       <w:szCs w:val="22"/>
     </w:rPr>
   </w:style>
-  <w:style w:type="character" w:styleId="1087">
+  <w:style w:type="character" w:styleId="1089">
     <w:name w:val="Fonte parág. padrão"/>
-    <w:next w:val="1087"/>
-    <w:link w:val="1080"/>
+    <w:next w:val="1089"/>
+    <w:link w:val="1082"/>
     <w:semiHidden/>
     <w:pPr>
       <w:pBdr/>
@@ -36520,10 +36845,10 @@
       <w:ind/>
     </w:pPr>
   </w:style>
-  <w:style w:type="table" w:styleId="1088">
+  <w:style w:type="table" w:styleId="1090">
     <w:name w:val="Tabela normal"/>
-    <w:next w:val="1088"/>
-    <w:link w:val="1080"/>
+    <w:next w:val="1090"/>
+    <w:link w:val="1082"/>
     <w:semiHidden/>
     <w:pPr>
       <w:pBdr/>
@@ -36715,10 +37040,10 @@
       </w:tcPr>
     </w:tblStylePr>
   </w:style>
-  <w:style w:type="numbering" w:styleId="1089">
+  <w:style w:type="numbering" w:styleId="1091">
     <w:name w:val="Sem lista"/>
-    <w:next w:val="1089"/>
-    <w:link w:val="1080"/>
+    <w:next w:val="1091"/>
+    <w:link w:val="1082"/>
     <w:semiHidden/>
     <w:pPr>
       <w:pBdr/>
@@ -36726,11 +37051,11 @@
       <w:ind/>
     </w:pPr>
   </w:style>
-  <w:style w:type="paragraph" w:styleId="1090">
+  <w:style w:type="paragraph" w:styleId="1092">
     <w:name w:val="Author"/>
-    <w:basedOn w:val="1080"/>
-    <w:next w:val="1090"/>
-    <w:link w:val="1080"/>
+    <w:basedOn w:val="1082"/>
+    <w:next w:val="1092"/>
+    <w:link w:val="1082"/>
     <w:pPr>
       <w:pBdr/>
       <w:spacing w:before="240"/>
@@ -36742,11 +37067,11 @@
       <w:szCs w:val="24"/>
     </w:rPr>
   </w:style>
-  <w:style w:type="paragraph" w:styleId="1091">
+  <w:style w:type="paragraph" w:styleId="1093">
     <w:name w:val="Address"/>
-    <w:basedOn w:val="1080"/>
-    <w:next w:val="1091"/>
-    <w:link w:val="1092"/>
+    <w:basedOn w:val="1082"/>
+    <w:next w:val="1093"/>
+    <w:link w:val="1094"/>
     <w:pPr>
       <w:pBdr/>
       <w:spacing w:before="240"/>
@@ -36757,10 +37082,10 @@
       <w:lang w:val="pt-BR"/>
     </w:rPr>
   </w:style>
-  <w:style w:type="character" w:styleId="1092">
+  <w:style w:type="character" w:styleId="1094">
     <w:name w:val="Address Char"/>
-    <w:next w:val="1092"/>
-    <w:link w:val="1091"/>
+    <w:next w:val="1094"/>
+    <w:link w:val="1093"/>
     <w:pPr>
       <w:pBdr/>
       <w:spacing/>
@@ -36772,11 +37097,11 @@
       <w:lang w:val="pt-BR" w:eastAsia="pt-BR" w:bidi="ar-SA"/>
     </w:rPr>
   </w:style>
-  <w:style w:type="paragraph" w:styleId="1093">
+  <w:style w:type="paragraph" w:styleId="1095">
     <w:name w:val="Email"/>
-    <w:basedOn w:val="1080"/>
-    <w:next w:val="1093"/>
-    <w:link w:val="1080"/>
+    <w:basedOn w:val="1082"/>
+    <w:next w:val="1095"/>
+    <w:link w:val="1082"/>
     <w:pPr>
       <w:pBdr/>
       <w:spacing w:after="120"/>
@@ -36788,11 +37113,11 @@
       <w:sz w:val="20"/>
     </w:rPr>
   </w:style>
-  <w:style w:type="paragraph" w:styleId="1094">
+  <w:style w:type="paragraph" w:styleId="1096">
     <w:name w:val="Abstract"/>
-    <w:basedOn w:val="1080"/>
-    <w:next w:val="1094"/>
-    <w:link w:val="1080"/>
+    <w:basedOn w:val="1082"/>
+    <w:next w:val="1096"/>
+    <w:link w:val="1082"/>
     <w:pPr>
       <w:pBdr/>
       <w:spacing w:after="120"/>
@@ -36804,11 +37129,11 @@
       <w:lang w:val="pt-BR"/>
     </w:rPr>
   </w:style>
-  <w:style w:type="paragraph" w:styleId="1095">
+  <w:style w:type="paragraph" w:styleId="1097">
     <w:name w:val="Figure"/>
-    <w:basedOn w:val="1080"/>
-    <w:next w:val="1095"/>
-    <w:link w:val="1080"/>
+    <w:basedOn w:val="1082"/>
+    <w:next w:val="1097"/>
+    <w:link w:val="1082"/>
     <w:pPr>
       <w:pBdr/>
       <w:spacing/>
@@ -36816,21 +37141,21 @@
       <w:jc w:val="center"/>
     </w:pPr>
   </w:style>
-  <w:style w:type="paragraph" w:styleId="1096">
+  <w:style w:type="paragraph" w:styleId="1098">
     <w:name w:val="Reference"/>
-    <w:basedOn w:val="1080"/>
-    <w:next w:val="1096"/>
-    <w:link w:val="1080"/>
+    <w:basedOn w:val="1082"/>
+    <w:next w:val="1098"/>
+    <w:link w:val="1082"/>
     <w:pPr>
       <w:pBdr/>
       <w:spacing/>
       <w:ind w:hanging="284" w:left="284"/>
     </w:pPr>
   </w:style>
-  <w:style w:type="character" w:styleId="1097">
+  <w:style w:type="character" w:styleId="1099">
     <w:name w:val="Hyperlink"/>
-    <w:next w:val="1097"/>
-    <w:link w:val="1080"/>
+    <w:next w:val="1099"/>
+    <w:link w:val="1082"/>
     <w:pPr>
       <w:pBdr/>
       <w:spacing/>
@@ -36841,11 +37166,11 @@
       <w:u w:val="single"/>
     </w:rPr>
   </w:style>
-  <w:style w:type="paragraph" w:styleId="1098">
+  <w:style w:type="paragraph" w:styleId="1100">
     <w:name w:val="Título"/>
-    <w:basedOn w:val="1080"/>
-    <w:next w:val="1098"/>
-    <w:link w:val="1080"/>
+    <w:basedOn w:val="1082"/>
+    <w:next w:val="1100"/>
+    <w:link w:val="1082"/>
     <w:qFormat/>
     <w:pPr>
       <w:pBdr/>
@@ -36861,11 +37186,11 @@
       <w:szCs w:val="32"/>
     </w:rPr>
   </w:style>
-  <w:style w:type="paragraph" w:styleId="1099">
+  <w:style w:type="paragraph" w:styleId="1101">
     <w:name w:val="Legenda"/>
-    <w:basedOn w:val="1080"/>
-    <w:next w:val="1080"/>
-    <w:link w:val="1080"/>
+    <w:basedOn w:val="1082"/>
+    <w:next w:val="1082"/>
+    <w:link w:val="1082"/>
     <w:qFormat/>
     <w:pPr>
       <w:pBdr/>
@@ -36880,11 +37205,11 @@
       <w:sz w:val="20"/>
     </w:rPr>
   </w:style>
-  <w:style w:type="paragraph" w:styleId="1100">
+  <w:style w:type="paragraph" w:styleId="1102">
     <w:name w:val="Pré-formatação HTML"/>
-    <w:basedOn w:val="1080"/>
-    <w:next w:val="1100"/>
-    <w:link w:val="1080"/>
+    <w:basedOn w:val="1082"/>
+    <w:next w:val="1102"/>
+    <w:link w:val="1082"/>
     <w:pPr>
       <w:pBdr/>
       <w:tabs>
@@ -36916,40 +37241,9 @@
       <w:lang w:eastAsia="en-US"/>
     </w:rPr>
   </w:style>
-  <w:style w:type="paragraph" w:styleId="1101">
+  <w:style w:type="paragraph" w:styleId="1103">
     <w:name w:val="Rodapé"/>
-    <w:basedOn w:val="1080"/>
-    <w:next w:val="1101"/>
-    <w:link w:val="1102"/>
-    <w:pPr>
-      <w:pBdr/>
-      <w:tabs>
-        <w:tab w:val="clear" w:leader="none" w:pos="720"/>
-        <w:tab w:val="center" w:leader="none" w:pos="4252"/>
-        <w:tab w:val="right" w:leader="none" w:pos="8504"/>
-      </w:tabs>
-      <w:spacing/>
-      <w:ind/>
-    </w:pPr>
-  </w:style>
-  <w:style w:type="character" w:styleId="1102">
-    <w:name w:val="Rodapé Char"/>
-    <w:next w:val="1102"/>
-    <w:link w:val="1101"/>
-    <w:pPr>
-      <w:pBdr/>
-      <w:spacing/>
-      <w:ind/>
-    </w:pPr>
-    <w:rPr>
-      <w:rFonts w:ascii="Times" w:hAnsi="Times"/>
-      <w:sz w:val="24"/>
-      <w:lang w:val="en-US"/>
-    </w:rPr>
-  </w:style>
-  <w:style w:type="paragraph" w:styleId="1103">
-    <w:name w:val="Cabeçalho"/>
-    <w:basedOn w:val="1080"/>
+    <w:basedOn w:val="1082"/>
     <w:next w:val="1103"/>
     <w:link w:val="1104"/>
     <w:pPr>
@@ -36964,9 +37258,40 @@
     </w:pPr>
   </w:style>
   <w:style w:type="character" w:styleId="1104">
-    <w:name w:val="Cabeçalho Char"/>
+    <w:name w:val="Rodapé Char"/>
     <w:next w:val="1104"/>
     <w:link w:val="1103"/>
+    <w:pPr>
+      <w:pBdr/>
+      <w:spacing/>
+      <w:ind/>
+    </w:pPr>
+    <w:rPr>
+      <w:rFonts w:ascii="Times" w:hAnsi="Times"/>
+      <w:sz w:val="24"/>
+      <w:lang w:val="en-US"/>
+    </w:rPr>
+  </w:style>
+  <w:style w:type="paragraph" w:styleId="1105">
+    <w:name w:val="Cabeçalho"/>
+    <w:basedOn w:val="1082"/>
+    <w:next w:val="1105"/>
+    <w:link w:val="1106"/>
+    <w:pPr>
+      <w:pBdr/>
+      <w:tabs>
+        <w:tab w:val="clear" w:leader="none" w:pos="720"/>
+        <w:tab w:val="center" w:leader="none" w:pos="4252"/>
+        <w:tab w:val="right" w:leader="none" w:pos="8504"/>
+      </w:tabs>
+      <w:spacing/>
+      <w:ind/>
+    </w:pPr>
+  </w:style>
+  <w:style w:type="character" w:styleId="1106">
+    <w:name w:val="Cabeçalho Char"/>
+    <w:next w:val="1106"/>
+    <w:link w:val="1105"/>
     <w:pPr>
       <w:pBdr/>
       <w:spacing/>

</xml_diff>